<commit_message>
fixed doc (testing table)
</commit_message>
<xml_diff>
--- a/Prj_documentation/Doc/documentation.docx
+++ b/Prj_documentation/Doc/documentation.docx
@@ -1,6 +1,6 @@
 
 <file path=word/document.xml><?xml version="1.0" encoding="utf-8"?>
-<w:document xmlns:wpc="http://schemas.microsoft.com/office/word/2010/wordprocessingCanvas" xmlns:cx="http://schemas.microsoft.com/office/drawing/2014/chartex" xmlns:cx1="http://schemas.microsoft.com/office/drawing/2015/9/8/chartex" xmlns:cx2="http://schemas.microsoft.com/office/drawing/2015/10/21/chartex" xmlns:cx3="http://schemas.microsoft.com/office/drawing/2016/5/9/chartex" xmlns:cx4="http://schemas.microsoft.com/office/drawing/2016/5/10/chartex" xmlns:cx5="http://schemas.microsoft.com/office/drawing/2016/5/11/chartex" xmlns:cx6="http://schemas.microsoft.com/office/drawing/2016/5/12/chartex" xmlns:cx7="http://schemas.microsoft.com/office/drawing/2016/5/13/chartex" xmlns:cx8="http://schemas.microsoft.com/office/drawing/2016/5/14/chartex" xmlns:mc="http://schemas.openxmlformats.org/markup-compatibility/2006" xmlns:aink="http://schemas.microsoft.com/office/drawing/2016/ink" xmlns:am3d="http://schemas.microsoft.com/office/drawing/2017/model3d" xmlns:o="urn:schemas-microsoft-com:office:office" xmlns:oel="http://schemas.microsoft.com/office/2019/extlst" xmlns:r="http://schemas.openxmlformats.org/officeDocument/2006/relationships" xmlns:m="http://schemas.openxmlformats.org/officeDocument/2006/math" xmlns:v="urn:schemas-microsoft-com:vml" xmlns:wp14="http://schemas.microsoft.com/office/word/2010/wordprocessingDrawing" xmlns:wp="http://schemas.openxmlformats.org/drawingml/2006/wordprocessingDrawing" xmlns:w10="urn:schemas-microsoft-com:office:word" xmlns:w="http://schemas.openxmlformats.org/wordprocessingml/2006/main" xmlns:w14="http://schemas.microsoft.com/office/word/2010/wordml" xmlns:w15="http://schemas.microsoft.com/office/word/2012/wordml" xmlns:w16cex="http://schemas.microsoft.com/office/word/2018/wordml/cex" xmlns:w16cid="http://schemas.microsoft.com/office/word/2016/wordml/cid" xmlns:w16="http://schemas.microsoft.com/office/word/2018/wordml" xmlns:w16sdtdh="http://schemas.microsoft.com/office/word/2020/wordml/sdtdatahash" xmlns:w16se="http://schemas.microsoft.com/office/word/2015/wordml/symex" xmlns:wpg="http://schemas.microsoft.com/office/word/2010/wordprocessingGroup" xmlns:wpi="http://schemas.microsoft.com/office/word/2010/wordprocessingInk" xmlns:wne="http://schemas.microsoft.com/office/word/2006/wordml" xmlns:wps="http://schemas.microsoft.com/office/word/2010/wordprocessingShape" mc:Ignorable="w14 w15 w16se w16cid w16 w16cex w16sdtdh wp14">
+<w:document xmlns:wpc="http://schemas.microsoft.com/office/word/2010/wordprocessingCanvas" xmlns:mc="http://schemas.openxmlformats.org/markup-compatibility/2006" xmlns:o="urn:schemas-microsoft-com:office:office" xmlns:r="http://schemas.openxmlformats.org/officeDocument/2006/relationships" xmlns:m="http://schemas.openxmlformats.org/officeDocument/2006/math" xmlns:v="urn:schemas-microsoft-com:vml" xmlns:wp14="http://schemas.microsoft.com/office/word/2010/wordprocessingDrawing" xmlns:wp="http://schemas.openxmlformats.org/drawingml/2006/wordprocessingDrawing" xmlns:w10="urn:schemas-microsoft-com:office:word" xmlns:w="http://schemas.openxmlformats.org/wordprocessingml/2006/main" xmlns:w14="http://schemas.microsoft.com/office/word/2010/wordml" xmlns:w15="http://schemas.microsoft.com/office/word/2012/wordml" xmlns:wpg="http://schemas.microsoft.com/office/word/2010/wordprocessingGroup" xmlns:wpi="http://schemas.microsoft.com/office/word/2010/wordprocessingInk" xmlns:wne="http://schemas.microsoft.com/office/word/2006/wordml" xmlns:wps="http://schemas.microsoft.com/office/word/2010/wordprocessingShape" mc:Ignorable="w14 w15 wp14">
   <w:body>
     <w:p>
       <w:pPr>
@@ -36,7 +36,7 @@
             <wp:docPr id="10" name="Picture 10">
               <a:extLst xmlns:a="http://schemas.openxmlformats.org/drawingml/2006/main">
                 <a:ext uri="{C183D7F6-B498-43B3-948B-1728B52AA6E4}">
-                  <adec:decorative xmlns:adec="http://schemas.microsoft.com/office/drawing/2017/decorative" val="1"/>
+                  <adec:decorative xmlns:adec="http://schemas.microsoft.com/office/drawing/2017/decorative" xmlns:w16se="http://schemas.microsoft.com/office/word/2015/wordml/symex" xmlns:w16sdtdh="http://schemas.microsoft.com/office/word/2020/wordml/sdtdatahash" xmlns:w16="http://schemas.microsoft.com/office/word/2018/wordml" xmlns:w16cid="http://schemas.microsoft.com/office/word/2016/wordml/cid" xmlns:w16cex="http://schemas.microsoft.com/office/word/2018/wordml/cex" xmlns:w="http://schemas.openxmlformats.org/wordprocessingml/2006/main" xmlns:w10="urn:schemas-microsoft-com:office:word" xmlns:v="urn:schemas-microsoft-com:vml" xmlns:oel="http://schemas.microsoft.com/office/2019/extlst" xmlns:o="urn:schemas-microsoft-com:office:office" xmlns:am3d="http://schemas.microsoft.com/office/drawing/2017/model3d" xmlns:aink="http://schemas.microsoft.com/office/drawing/2016/ink" xmlns:cx8="http://schemas.microsoft.com/office/drawing/2016/5/14/chartex" xmlns:cx7="http://schemas.microsoft.com/office/drawing/2016/5/13/chartex" xmlns:cx6="http://schemas.microsoft.com/office/drawing/2016/5/12/chartex" xmlns:cx5="http://schemas.microsoft.com/office/drawing/2016/5/11/chartex" xmlns:cx4="http://schemas.microsoft.com/office/drawing/2016/5/10/chartex" xmlns:cx3="http://schemas.microsoft.com/office/drawing/2016/5/9/chartex" xmlns:cx2="http://schemas.microsoft.com/office/drawing/2015/10/21/chartex" xmlns:cx1="http://schemas.microsoft.com/office/drawing/2015/9/8/chartex" xmlns:cx="http://schemas.microsoft.com/office/drawing/2014/chartex" xmlns="" val="1"/>
                 </a:ext>
               </a:extLst>
             </wp:docPr>
@@ -50,7 +50,7 @@
                     <pic:cNvPr id="10" name="Picture 10">
                       <a:extLst>
                         <a:ext uri="{C183D7F6-B498-43B3-948B-1728B52AA6E4}">
-                          <adec:decorative xmlns:adec="http://schemas.microsoft.com/office/drawing/2017/decorative" val="1"/>
+                          <adec:decorative xmlns:adec="http://schemas.microsoft.com/office/drawing/2017/decorative" xmlns:w16se="http://schemas.microsoft.com/office/word/2015/wordml/symex" xmlns:w16sdtdh="http://schemas.microsoft.com/office/word/2020/wordml/sdtdatahash" xmlns:w16="http://schemas.microsoft.com/office/word/2018/wordml" xmlns:w16cid="http://schemas.microsoft.com/office/word/2016/wordml/cid" xmlns:w16cex="http://schemas.microsoft.com/office/word/2018/wordml/cex" xmlns:w="http://schemas.openxmlformats.org/wordprocessingml/2006/main" xmlns:w10="urn:schemas-microsoft-com:office:word" xmlns:v="urn:schemas-microsoft-com:vml" xmlns:oel="http://schemas.microsoft.com/office/2019/extlst" xmlns:o="urn:schemas-microsoft-com:office:office" xmlns:am3d="http://schemas.microsoft.com/office/drawing/2017/model3d" xmlns:aink="http://schemas.microsoft.com/office/drawing/2016/ink" xmlns:cx8="http://schemas.microsoft.com/office/drawing/2016/5/14/chartex" xmlns:cx7="http://schemas.microsoft.com/office/drawing/2016/5/13/chartex" xmlns:cx6="http://schemas.microsoft.com/office/drawing/2016/5/12/chartex" xmlns:cx5="http://schemas.microsoft.com/office/drawing/2016/5/11/chartex" xmlns:cx4="http://schemas.microsoft.com/office/drawing/2016/5/10/chartex" xmlns:cx3="http://schemas.microsoft.com/office/drawing/2016/5/9/chartex" xmlns:cx2="http://schemas.microsoft.com/office/drawing/2015/10/21/chartex" xmlns:cx1="http://schemas.microsoft.com/office/drawing/2015/9/8/chartex" xmlns:cx="http://schemas.microsoft.com/office/drawing/2014/chartex" xmlns="" val="1"/>
                         </a:ext>
                       </a:extLst>
                     </pic:cNvPr>
@@ -509,8 +509,17 @@
           <w:sz w:val="24"/>
           <w:szCs w:val="24"/>
         </w:rPr>
-        <w:t>Anuj Sijapati</w:t>
-      </w:r>
+        <w:t xml:space="preserve">Anuj </w:t>
+      </w:r>
+      <w:proofErr w:type="spellStart"/>
+      <w:r>
+        <w:rPr>
+          <w:sz w:val="24"/>
+          <w:szCs w:val="24"/>
+        </w:rPr>
+        <w:t>Sijapati</w:t>
+      </w:r>
+      <w:proofErr w:type="spellEnd"/>
       <w:r>
         <w:rPr>
           <w:sz w:val="24"/>
@@ -972,6 +981,7 @@
         </w:rPr>
         <w:t xml:space="preserve"> </w:t>
       </w:r>
+      <w:proofErr w:type="spellStart"/>
       <w:r>
         <w:rPr>
           <w:b/>
@@ -980,6 +990,7 @@
         </w:rPr>
         <w:t>Bhattrai</w:t>
       </w:r>
+      <w:proofErr w:type="spellEnd"/>
     </w:p>
     <w:p>
       <w:pPr>
@@ -1089,7 +1100,7 @@
             <wp:docPr id="11" name="Picture 8">
               <a:extLst xmlns:a="http://schemas.openxmlformats.org/drawingml/2006/main">
                 <a:ext uri="{C183D7F6-B498-43B3-948B-1728B52AA6E4}">
-                  <adec:decorative xmlns:adec="http://schemas.microsoft.com/office/drawing/2017/decorative" val="1"/>
+                  <adec:decorative xmlns:adec="http://schemas.microsoft.com/office/drawing/2017/decorative" xmlns:w16se="http://schemas.microsoft.com/office/word/2015/wordml/symex" xmlns:w16sdtdh="http://schemas.microsoft.com/office/word/2020/wordml/sdtdatahash" xmlns:w16="http://schemas.microsoft.com/office/word/2018/wordml" xmlns:w16cid="http://schemas.microsoft.com/office/word/2016/wordml/cid" xmlns:w16cex="http://schemas.microsoft.com/office/word/2018/wordml/cex" xmlns:w="http://schemas.openxmlformats.org/wordprocessingml/2006/main" xmlns:w10="urn:schemas-microsoft-com:office:word" xmlns:v="urn:schemas-microsoft-com:vml" xmlns:oel="http://schemas.microsoft.com/office/2019/extlst" xmlns:o="urn:schemas-microsoft-com:office:office" xmlns:am3d="http://schemas.microsoft.com/office/drawing/2017/model3d" xmlns:aink="http://schemas.microsoft.com/office/drawing/2016/ink" xmlns:cx8="http://schemas.microsoft.com/office/drawing/2016/5/14/chartex" xmlns:cx7="http://schemas.microsoft.com/office/drawing/2016/5/13/chartex" xmlns:cx6="http://schemas.microsoft.com/office/drawing/2016/5/12/chartex" xmlns:cx5="http://schemas.microsoft.com/office/drawing/2016/5/11/chartex" xmlns:cx4="http://schemas.microsoft.com/office/drawing/2016/5/10/chartex" xmlns:cx3="http://schemas.microsoft.com/office/drawing/2016/5/9/chartex" xmlns:cx2="http://schemas.microsoft.com/office/drawing/2015/10/21/chartex" xmlns:cx1="http://schemas.microsoft.com/office/drawing/2015/9/8/chartex" xmlns:cx="http://schemas.microsoft.com/office/drawing/2014/chartex" xmlns="" val="1"/>
                 </a:ext>
               </a:extLst>
             </wp:docPr>
@@ -1103,7 +1114,7 @@
                     <pic:cNvPr id="11" name="Picture 8">
                       <a:extLst>
                         <a:ext uri="{C183D7F6-B498-43B3-948B-1728B52AA6E4}">
-                          <adec:decorative xmlns:adec="http://schemas.microsoft.com/office/drawing/2017/decorative" val="1"/>
+                          <adec:decorative xmlns:adec="http://schemas.microsoft.com/office/drawing/2017/decorative" xmlns:w16se="http://schemas.microsoft.com/office/word/2015/wordml/symex" xmlns:w16sdtdh="http://schemas.microsoft.com/office/word/2020/wordml/sdtdatahash" xmlns:w16="http://schemas.microsoft.com/office/word/2018/wordml" xmlns:w16cid="http://schemas.microsoft.com/office/word/2016/wordml/cid" xmlns:w16cex="http://schemas.microsoft.com/office/word/2018/wordml/cex" xmlns:w="http://schemas.openxmlformats.org/wordprocessingml/2006/main" xmlns:w10="urn:schemas-microsoft-com:office:word" xmlns:v="urn:schemas-microsoft-com:vml" xmlns:oel="http://schemas.microsoft.com/office/2019/extlst" xmlns:o="urn:schemas-microsoft-com:office:office" xmlns:am3d="http://schemas.microsoft.com/office/drawing/2017/model3d" xmlns:aink="http://schemas.microsoft.com/office/drawing/2016/ink" xmlns:cx8="http://schemas.microsoft.com/office/drawing/2016/5/14/chartex" xmlns:cx7="http://schemas.microsoft.com/office/drawing/2016/5/13/chartex" xmlns:cx6="http://schemas.microsoft.com/office/drawing/2016/5/12/chartex" xmlns:cx5="http://schemas.microsoft.com/office/drawing/2016/5/11/chartex" xmlns:cx4="http://schemas.microsoft.com/office/drawing/2016/5/10/chartex" xmlns:cx3="http://schemas.microsoft.com/office/drawing/2016/5/9/chartex" xmlns:cx2="http://schemas.microsoft.com/office/drawing/2015/10/21/chartex" xmlns:cx1="http://schemas.microsoft.com/office/drawing/2015/9/8/chartex" xmlns:cx="http://schemas.microsoft.com/office/drawing/2014/chartex" xmlns="" val="1"/>
                         </a:ext>
                       </a:extLst>
                     </pic:cNvPr>
@@ -1378,7 +1389,16 @@
           <w:sz w:val="24"/>
           <w:szCs w:val="24"/>
         </w:rPr>
-        <w:t xml:space="preserve">Anuj Sijapati     </w:t>
+        <w:t xml:space="preserve">Anuj Sijapati      </w:t>
+      </w:r>
+      <w:r>
+        <w:rPr>
+          <w:b/>
+          <w:bCs/>
+          <w:sz w:val="24"/>
+          <w:szCs w:val="24"/>
+        </w:rPr>
+        <w:t xml:space="preserve">  </w:t>
       </w:r>
       <w:proofErr w:type="gramStart"/>
       <w:r>
@@ -1388,8 +1408,18 @@
           <w:sz w:val="24"/>
           <w:szCs w:val="24"/>
         </w:rPr>
+        <w:t>(</w:t>
+      </w:r>
+      <w:r>
+        <w:rPr>
+          <w:b/>
+          <w:bCs/>
+          <w:sz w:val="24"/>
+          <w:szCs w:val="24"/>
+        </w:rPr>
         <w:t xml:space="preserve"> </w:t>
       </w:r>
+      <w:proofErr w:type="spellStart"/>
       <w:r>
         <w:rPr>
           <w:b/>
@@ -1397,8 +1427,9 @@
           <w:sz w:val="24"/>
           <w:szCs w:val="24"/>
         </w:rPr>
-        <w:t xml:space="preserve">  (</w:t>
-      </w:r>
+        <w:t>reg</w:t>
+      </w:r>
+      <w:proofErr w:type="spellEnd"/>
       <w:proofErr w:type="gramEnd"/>
       <w:r>
         <w:rPr>
@@ -1407,7 +1438,7 @@
           <w:sz w:val="24"/>
           <w:szCs w:val="24"/>
         </w:rPr>
-        <w:t xml:space="preserve"> reg no:6-2-1219-</w:t>
+        <w:t xml:space="preserve"> no:6-2-1219-</w:t>
       </w:r>
       <w:r>
         <w:rPr>
@@ -1486,7 +1517,27 @@
           <w:sz w:val="24"/>
           <w:szCs w:val="24"/>
         </w:rPr>
-        <w:t>(reg no:6-2-1219-</w:t>
+        <w:t>(</w:t>
+      </w:r>
+      <w:proofErr w:type="spellStart"/>
+      <w:r>
+        <w:rPr>
+          <w:b/>
+          <w:bCs/>
+          <w:sz w:val="24"/>
+          <w:szCs w:val="24"/>
+        </w:rPr>
+        <w:t>reg</w:t>
+      </w:r>
+      <w:proofErr w:type="spellEnd"/>
+      <w:r>
+        <w:rPr>
+          <w:b/>
+          <w:bCs/>
+          <w:sz w:val="24"/>
+          <w:szCs w:val="24"/>
+        </w:rPr>
+        <w:t xml:space="preserve"> no:6-2-1219-</w:t>
       </w:r>
       <w:r>
         <w:rPr>
@@ -1651,7 +1702,7 @@
             </v:handles>
             <o:lock v:ext="edit" shapetype="t"/>
           </v:shapetype>
-          <v:shape id="Connector: Elbow 5" o:spid="_x0000_s2054" type="#_x0000_t34" alt="&quot;&quot;" style="position:absolute;margin-left:-.35pt;margin-top:15.1pt;width:78.1pt;height:.05pt;rotation:180;flip:y;z-index:251663360;visibility:visible;mso-wrap-style:square;mso-width-percent:0;mso-height-percent:0;mso-wrap-distance-left:9pt;mso-wrap-distance-top:0;mso-wrap-distance-right:9pt;mso-wrap-distance-bottom:0;mso-position-horizontal-relative:text;mso-position-vertical-relative:text;mso-width-percent:0;mso-height-percent:0;mso-width-relative:page;mso-height-relative:page" o:gfxdata="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" adj=",224294400,-46394"/>
+          <v:shape id="Connector: Elbow 5" o:spid="_x0000_s1030" type="#_x0000_t34" alt="&quot;&quot;" style="position:absolute;margin-left:-.35pt;margin-top:15.1pt;width:78.1pt;height:.05pt;rotation:180;flip:y;z-index:251663360;visibility:visible;mso-wrap-style:square;mso-width-percent:0;mso-height-percent:0;mso-wrap-distance-left:9pt;mso-wrap-distance-top:0;mso-wrap-distance-right:9pt;mso-wrap-distance-bottom:0;mso-position-horizontal-relative:text;mso-position-vertical-relative:text;mso-width-percent:0;mso-height-percent:0;mso-width-relative:page;mso-height-relative:page" o:gfxdata="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" adj=",224294400,-46394"/>
         </w:pict>
       </w:r>
     </w:p>
@@ -1677,8 +1728,17 @@
           <w:sz w:val="24"/>
           <w:szCs w:val="24"/>
         </w:rPr>
-        <w:t xml:space="preserve"> Bhattrai</w:t>
-      </w:r>
+        <w:t xml:space="preserve"> </w:t>
+      </w:r>
+      <w:proofErr w:type="spellStart"/>
+      <w:r>
+        <w:rPr>
+          <w:sz w:val="24"/>
+          <w:szCs w:val="24"/>
+        </w:rPr>
+        <w:t>Bhattrai</w:t>
+      </w:r>
+      <w:proofErr w:type="spellEnd"/>
     </w:p>
     <w:p>
       <w:pPr>
@@ -1773,7 +1833,7 @@
             <wp:docPr id="12" name="Picture 6">
               <a:extLst xmlns:a="http://schemas.openxmlformats.org/drawingml/2006/main">
                 <a:ext uri="{C183D7F6-B498-43B3-948B-1728B52AA6E4}">
-                  <adec:decorative xmlns:adec="http://schemas.microsoft.com/office/drawing/2017/decorative" val="1"/>
+                  <adec:decorative xmlns:adec="http://schemas.microsoft.com/office/drawing/2017/decorative" xmlns:w16se="http://schemas.microsoft.com/office/word/2015/wordml/symex" xmlns:w16sdtdh="http://schemas.microsoft.com/office/word/2020/wordml/sdtdatahash" xmlns:w16="http://schemas.microsoft.com/office/word/2018/wordml" xmlns:w16cid="http://schemas.microsoft.com/office/word/2016/wordml/cid" xmlns:w16cex="http://schemas.microsoft.com/office/word/2018/wordml/cex" xmlns:w="http://schemas.openxmlformats.org/wordprocessingml/2006/main" xmlns:w10="urn:schemas-microsoft-com:office:word" xmlns:v="urn:schemas-microsoft-com:vml" xmlns:oel="http://schemas.microsoft.com/office/2019/extlst" xmlns:o="urn:schemas-microsoft-com:office:office" xmlns:am3d="http://schemas.microsoft.com/office/drawing/2017/model3d" xmlns:aink="http://schemas.microsoft.com/office/drawing/2016/ink" xmlns:cx8="http://schemas.microsoft.com/office/drawing/2016/5/14/chartex" xmlns:cx7="http://schemas.microsoft.com/office/drawing/2016/5/13/chartex" xmlns:cx6="http://schemas.microsoft.com/office/drawing/2016/5/12/chartex" xmlns:cx5="http://schemas.microsoft.com/office/drawing/2016/5/11/chartex" xmlns:cx4="http://schemas.microsoft.com/office/drawing/2016/5/10/chartex" xmlns:cx3="http://schemas.microsoft.com/office/drawing/2016/5/9/chartex" xmlns:cx2="http://schemas.microsoft.com/office/drawing/2015/10/21/chartex" xmlns:cx1="http://schemas.microsoft.com/office/drawing/2015/9/8/chartex" xmlns:cx="http://schemas.microsoft.com/office/drawing/2014/chartex" xmlns="" val="1"/>
                 </a:ext>
               </a:extLst>
             </wp:docPr>
@@ -1787,7 +1847,7 @@
                     <pic:cNvPr id="12" name="Picture 6">
                       <a:extLst>
                         <a:ext uri="{C183D7F6-B498-43B3-948B-1728B52AA6E4}">
-                          <adec:decorative xmlns:adec="http://schemas.microsoft.com/office/drawing/2017/decorative" val="1"/>
+                          <adec:decorative xmlns:adec="http://schemas.microsoft.com/office/drawing/2017/decorative" xmlns:w16se="http://schemas.microsoft.com/office/word/2015/wordml/symex" xmlns:w16sdtdh="http://schemas.microsoft.com/office/word/2020/wordml/sdtdatahash" xmlns:w16="http://schemas.microsoft.com/office/word/2018/wordml" xmlns:w16cid="http://schemas.microsoft.com/office/word/2016/wordml/cid" xmlns:w16cex="http://schemas.microsoft.com/office/word/2018/wordml/cex" xmlns:w="http://schemas.openxmlformats.org/wordprocessingml/2006/main" xmlns:w10="urn:schemas-microsoft-com:office:word" xmlns:v="urn:schemas-microsoft-com:vml" xmlns:oel="http://schemas.microsoft.com/office/2019/extlst" xmlns:o="urn:schemas-microsoft-com:office:office" xmlns:am3d="http://schemas.microsoft.com/office/drawing/2017/model3d" xmlns:aink="http://schemas.microsoft.com/office/drawing/2016/ink" xmlns:cx8="http://schemas.microsoft.com/office/drawing/2016/5/14/chartex" xmlns:cx7="http://schemas.microsoft.com/office/drawing/2016/5/13/chartex" xmlns:cx6="http://schemas.microsoft.com/office/drawing/2016/5/12/chartex" xmlns:cx5="http://schemas.microsoft.com/office/drawing/2016/5/11/chartex" xmlns:cx4="http://schemas.microsoft.com/office/drawing/2016/5/10/chartex" xmlns:cx3="http://schemas.microsoft.com/office/drawing/2016/5/9/chartex" xmlns:cx2="http://schemas.microsoft.com/office/drawing/2015/10/21/chartex" xmlns:cx1="http://schemas.microsoft.com/office/drawing/2015/9/8/chartex" xmlns:cx="http://schemas.microsoft.com/office/drawing/2014/chartex" xmlns="" val="1"/>
                         </a:ext>
                       </a:extLst>
                     </pic:cNvPr>
@@ -2021,8 +2081,19 @@
           <w:sz w:val="24"/>
           <w:szCs w:val="24"/>
         </w:rPr>
-        <w:t>Anuj Sijapati</w:t>
-      </w:r>
+        <w:t xml:space="preserve">Anuj </w:t>
+      </w:r>
+      <w:proofErr w:type="spellStart"/>
+      <w:r>
+        <w:rPr>
+          <w:b/>
+          <w:bCs/>
+          <w:sz w:val="24"/>
+          <w:szCs w:val="24"/>
+        </w:rPr>
+        <w:t>Sijapati</w:t>
+      </w:r>
+      <w:proofErr w:type="spellEnd"/>
       <w:r>
         <w:rPr>
           <w:b/>
@@ -2145,7 +2216,7 @@
             <v:path arrowok="t" fillok="f" o:connecttype="none"/>
             <o:lock v:ext="edit" shapetype="t"/>
           </v:shapetype>
-          <v:shape id="Straight Arrow Connector 4" o:spid="_x0000_s2053" type="#_x0000_t32" alt="&quot;&quot;" style="position:absolute;left:0;text-align:left;margin-left:251.25pt;margin-top:17.15pt;width:159pt;height:0;z-index:251665408;visibility:visible;mso-wrap-style:square;mso-width-percent:0;mso-height-percent:0;mso-wrap-distance-left:9pt;mso-wrap-distance-top:-3e-5mm;mso-wrap-distance-right:9pt;mso-wrap-distance-bottom:-3e-5mm;mso-position-horizontal:absolute;mso-position-horizontal-relative:text;mso-position-vertical:absolute;mso-position-vertical-relative:text;mso-width-percent:0;mso-height-percent:0;mso-width-relative:page;mso-height-relative:page" o:gfxdata="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" adj="-46358,-1,-46358"/>
+          <v:shape id="Straight Arrow Connector 4" o:spid="_x0000_s1029" type="#_x0000_t32" alt="&quot;&quot;" style="position:absolute;left:0;text-align:left;margin-left:251.25pt;margin-top:17.15pt;width:159pt;height:0;z-index:251665408;visibility:visible;mso-wrap-style:square;mso-width-percent:0;mso-height-percent:0;mso-wrap-distance-left:9pt;mso-wrap-distance-top:-3e-5mm;mso-wrap-distance-right:9pt;mso-wrap-distance-bottom:-3e-5mm;mso-position-horizontal:absolute;mso-position-horizontal-relative:text;mso-position-vertical:absolute;mso-position-vertical-relative:text;mso-width-percent:0;mso-height-percent:0;mso-width-relative:page;mso-height-relative:page" o:gfxdata="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" adj="-46358,-1,-46358"/>
         </w:pict>
       </w:r>
       <w:r>
@@ -2153,7 +2224,7 @@
           <w:noProof/>
         </w:rPr>
         <w:pict w14:anchorId="06574D7D">
-          <v:shape id="Straight Arrow Connector 3" o:spid="_x0000_s2052" type="#_x0000_t32" alt="&quot;&quot;" style="position:absolute;left:0;text-align:left;margin-left:-.75pt;margin-top:16.4pt;width:146.25pt;height:0;z-index:251664384;visibility:visible;mso-wrap-style:square;mso-width-percent:0;mso-height-percent:0;mso-wrap-distance-left:9pt;mso-wrap-distance-top:-3e-5mm;mso-wrap-distance-right:9pt;mso-wrap-distance-bottom:-3e-5mm;mso-position-horizontal:absolute;mso-position-horizontal-relative:text;mso-position-vertical:absolute;mso-position-vertical-relative:text;mso-width-percent:0;mso-height-percent:0;mso-width-relative:page;mso-height-relative:page" o:gfxdata="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" adj="-13182,-1,-13182"/>
+          <v:shape id="Straight Arrow Connector 3" o:spid="_x0000_s1028" type="#_x0000_t32" alt="&quot;&quot;" style="position:absolute;left:0;text-align:left;margin-left:-.75pt;margin-top:16.4pt;width:146.25pt;height:0;z-index:251664384;visibility:visible;mso-wrap-style:square;mso-width-percent:0;mso-height-percent:0;mso-wrap-distance-left:9pt;mso-wrap-distance-top:-3e-5mm;mso-wrap-distance-right:9pt;mso-wrap-distance-bottom:-3e-5mm;mso-position-horizontal:absolute;mso-position-horizontal-relative:text;mso-position-vertical:absolute;mso-position-vertical-relative:text;mso-width-percent:0;mso-height-percent:0;mso-width-relative:page;mso-height-relative:page" o:gfxdata="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" adj="-13182,-1,-13182"/>
         </w:pict>
       </w:r>
     </w:p>
@@ -2184,8 +2255,17 @@
           <w:sz w:val="24"/>
           <w:szCs w:val="24"/>
         </w:rPr>
-        <w:t xml:space="preserve"> Bhattrai</w:t>
-      </w:r>
+        <w:t xml:space="preserve"> </w:t>
+      </w:r>
+      <w:proofErr w:type="spellStart"/>
+      <w:r>
+        <w:rPr>
+          <w:sz w:val="24"/>
+          <w:szCs w:val="24"/>
+        </w:rPr>
+        <w:t>Bhattrai</w:t>
+      </w:r>
+      <w:proofErr w:type="spellEnd"/>
       <w:r>
         <w:rPr>
           <w:sz w:val="24"/>
@@ -2406,7 +2486,7 @@
           <w:noProof/>
         </w:rPr>
         <w:pict w14:anchorId="354D2901">
-          <v:shape id="Straight Arrow Connector 2" o:spid="_x0000_s2051" type="#_x0000_t32" alt="&quot;&quot;" style="position:absolute;left:0;text-align:left;margin-left:256.9pt;margin-top:19.45pt;width:156.15pt;height:0;z-index:251667456;visibility:visible;mso-wrap-style:square;mso-width-percent:0;mso-height-percent:0;mso-wrap-distance-left:9pt;mso-wrap-distance-top:-3e-5mm;mso-wrap-distance-right:9pt;mso-wrap-distance-bottom:-3e-5mm;mso-position-horizontal:absolute;mso-position-horizontal-relative:text;mso-position-vertical:absolute;mso-position-vertical-relative:text;mso-width-percent:0;mso-height-percent:0;mso-width-relative:page;mso-height-relative:page" o:gfxdata="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" adj="-47986,-1,-47986"/>
+          <v:shape id="Straight Arrow Connector 2" o:spid="_x0000_s1027" type="#_x0000_t32" alt="&quot;&quot;" style="position:absolute;left:0;text-align:left;margin-left:256.9pt;margin-top:19.45pt;width:156.15pt;height:0;z-index:251667456;visibility:visible;mso-wrap-style:square;mso-width-percent:0;mso-height-percent:0;mso-wrap-distance-left:9pt;mso-wrap-distance-top:-3e-5mm;mso-wrap-distance-right:9pt;mso-wrap-distance-bottom:-3e-5mm;mso-position-horizontal:absolute;mso-position-horizontal-relative:text;mso-position-vertical:absolute;mso-position-vertical-relative:text;mso-width-percent:0;mso-height-percent:0;mso-width-relative:page;mso-height-relative:page" o:gfxdata="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" adj="-47986,-1,-47986"/>
         </w:pict>
       </w:r>
       <w:r>
@@ -2414,7 +2494,7 @@
           <w:noProof/>
         </w:rPr>
         <w:pict w14:anchorId="77184F48">
-          <v:shape id="Straight Arrow Connector 1" o:spid="_x0000_s2050" type="#_x0000_t34" alt="&quot;&quot;" style="position:absolute;left:0;text-align:left;margin-left:.9pt;margin-top:21.75pt;width:147.6pt;height:.05pt;z-index:251666432;visibility:visible;mso-wrap-style:square;mso-width-percent:0;mso-height-percent:0;mso-wrap-distance-left:9pt;mso-wrap-distance-top:0;mso-wrap-distance-right:9pt;mso-wrap-distance-bottom:0;mso-position-horizontal:absolute;mso-position-horizontal-relative:text;mso-position-vertical:absolute;mso-position-vertical-relative:text;mso-width-percent:0;mso-height-percent:0;mso-width-relative:page;mso-height-relative:page" o:gfxdata="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" adj=",-278877600,-13302"/>
+          <v:shape id="Straight Arrow Connector 1" o:spid="_x0000_s1026" type="#_x0000_t34" alt="&quot;&quot;" style="position:absolute;left:0;text-align:left;margin-left:.9pt;margin-top:21.75pt;width:147.6pt;height:.05pt;z-index:251666432;visibility:visible;mso-wrap-style:square;mso-width-percent:0;mso-height-percent:0;mso-wrap-distance-left:9pt;mso-wrap-distance-top:0;mso-wrap-distance-right:9pt;mso-wrap-distance-bottom:0;mso-position-horizontal:absolute;mso-position-horizontal-relative:text;mso-position-vertical:absolute;mso-position-vertical-relative:text;mso-width-percent:0;mso-height-percent:0;mso-width-relative:page;mso-height-relative:page" o:gfxdata="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" adj=",-278877600,-13302"/>
         </w:pict>
       </w:r>
     </w:p>
@@ -2875,8 +2955,17 @@
           <w:sz w:val="24"/>
           <w:szCs w:val="24"/>
         </w:rPr>
-        <w:t xml:space="preserve"> Bhattrai</w:t>
-      </w:r>
+        <w:t xml:space="preserve"> </w:t>
+      </w:r>
+      <w:proofErr w:type="spellStart"/>
+      <w:r>
+        <w:rPr>
+          <w:sz w:val="24"/>
+          <w:szCs w:val="24"/>
+        </w:rPr>
+        <w:t>Bhattrai</w:t>
+      </w:r>
+      <w:proofErr w:type="spellEnd"/>
       <w:r>
         <w:rPr>
           <w:sz w:val="24"/>
@@ -12435,6 +12524,7 @@
       <w:r>
         <w:rPr>
           <w:noProof/>
+          <w:lang w:bidi="ne-NP"/>
         </w:rPr>
         <w:drawing>
           <wp:inline distT="0" distB="0" distL="0" distR="0" wp14:anchorId="0856FB1B" wp14:editId="1231D52E">
@@ -13903,7 +13993,7 @@
             <wp:docPr id="41" name="Picture 40">
               <a:extLst xmlns:a="http://schemas.openxmlformats.org/drawingml/2006/main">
                 <a:ext uri="{C183D7F6-B498-43B3-948B-1728B52AA6E4}">
-                  <adec:decorative xmlns:adec="http://schemas.microsoft.com/office/drawing/2017/decorative" val="1"/>
+                  <adec:decorative xmlns:adec="http://schemas.microsoft.com/office/drawing/2017/decorative" xmlns:w16se="http://schemas.microsoft.com/office/word/2015/wordml/symex" xmlns:w16sdtdh="http://schemas.microsoft.com/office/word/2020/wordml/sdtdatahash" xmlns:w16="http://schemas.microsoft.com/office/word/2018/wordml" xmlns:w16cid="http://schemas.microsoft.com/office/word/2016/wordml/cid" xmlns:w16cex="http://schemas.microsoft.com/office/word/2018/wordml/cex" xmlns:w="http://schemas.openxmlformats.org/wordprocessingml/2006/main" xmlns:w10="urn:schemas-microsoft-com:office:word" xmlns:v="urn:schemas-microsoft-com:vml" xmlns:oel="http://schemas.microsoft.com/office/2019/extlst" xmlns:o="urn:schemas-microsoft-com:office:office" xmlns:am3d="http://schemas.microsoft.com/office/drawing/2017/model3d" xmlns:aink="http://schemas.microsoft.com/office/drawing/2016/ink" xmlns:cx8="http://schemas.microsoft.com/office/drawing/2016/5/14/chartex" xmlns:cx7="http://schemas.microsoft.com/office/drawing/2016/5/13/chartex" xmlns:cx6="http://schemas.microsoft.com/office/drawing/2016/5/12/chartex" xmlns:cx5="http://schemas.microsoft.com/office/drawing/2016/5/11/chartex" xmlns:cx4="http://schemas.microsoft.com/office/drawing/2016/5/10/chartex" xmlns:cx3="http://schemas.microsoft.com/office/drawing/2016/5/9/chartex" xmlns:cx2="http://schemas.microsoft.com/office/drawing/2015/10/21/chartex" xmlns:cx1="http://schemas.microsoft.com/office/drawing/2015/9/8/chartex" xmlns:cx="http://schemas.microsoft.com/office/drawing/2014/chartex" xmlns="" val="1"/>
                 </a:ext>
               </a:extLst>
             </wp:docPr>
@@ -13917,7 +14007,7 @@
                     <pic:cNvPr id="41" name="Picture 40">
                       <a:extLst>
                         <a:ext uri="{C183D7F6-B498-43B3-948B-1728B52AA6E4}">
-                          <adec:decorative xmlns:adec="http://schemas.microsoft.com/office/drawing/2017/decorative" val="1"/>
+                          <adec:decorative xmlns:adec="http://schemas.microsoft.com/office/drawing/2017/decorative" xmlns:w16se="http://schemas.microsoft.com/office/word/2015/wordml/symex" xmlns:w16sdtdh="http://schemas.microsoft.com/office/word/2020/wordml/sdtdatahash" xmlns:w16="http://schemas.microsoft.com/office/word/2018/wordml" xmlns:w16cid="http://schemas.microsoft.com/office/word/2016/wordml/cid" xmlns:w16cex="http://schemas.microsoft.com/office/word/2018/wordml/cex" xmlns:w="http://schemas.openxmlformats.org/wordprocessingml/2006/main" xmlns:w10="urn:schemas-microsoft-com:office:word" xmlns:v="urn:schemas-microsoft-com:vml" xmlns:oel="http://schemas.microsoft.com/office/2019/extlst" xmlns:o="urn:schemas-microsoft-com:office:office" xmlns:am3d="http://schemas.microsoft.com/office/drawing/2017/model3d" xmlns:aink="http://schemas.microsoft.com/office/drawing/2016/ink" xmlns:cx8="http://schemas.microsoft.com/office/drawing/2016/5/14/chartex" xmlns:cx7="http://schemas.microsoft.com/office/drawing/2016/5/13/chartex" xmlns:cx6="http://schemas.microsoft.com/office/drawing/2016/5/12/chartex" xmlns:cx5="http://schemas.microsoft.com/office/drawing/2016/5/11/chartex" xmlns:cx4="http://schemas.microsoft.com/office/drawing/2016/5/10/chartex" xmlns:cx3="http://schemas.microsoft.com/office/drawing/2016/5/9/chartex" xmlns:cx2="http://schemas.microsoft.com/office/drawing/2015/10/21/chartex" xmlns:cx1="http://schemas.microsoft.com/office/drawing/2015/9/8/chartex" xmlns:cx="http://schemas.microsoft.com/office/drawing/2014/chartex" xmlns="" val="1"/>
                         </a:ext>
                       </a:extLst>
                     </pic:cNvPr>
@@ -14929,6 +15019,7 @@
       <w:r>
         <w:rPr>
           <w:noProof/>
+          <w:lang w:bidi="ne-NP"/>
         </w:rPr>
         <w:drawing>
           <wp:inline distT="0" distB="0" distL="0" distR="0" wp14:anchorId="3E99F915" wp14:editId="6B2E6981">
@@ -15183,13 +15274,20 @@
         <w:t xml:space="preserve"> Page, Landing </w:t>
       </w:r>
       <w:proofErr w:type="spellStart"/>
+      <w:r>
+        <w:rPr>
+          <w:sz w:val="24"/>
+          <w:szCs w:val="24"/>
+        </w:rPr>
+        <w:t>Page</w:t>
+      </w:r>
       <w:proofErr w:type="gramStart"/>
       <w:r>
         <w:rPr>
           <w:sz w:val="24"/>
           <w:szCs w:val="24"/>
         </w:rPr>
-        <w:t>Page,Admin</w:t>
+        <w:t>,Admin</w:t>
       </w:r>
       <w:proofErr w:type="spellEnd"/>
       <w:proofErr w:type="gramEnd"/>
@@ -15826,14 +15924,7 @@
           <w:sz w:val="24"/>
           <w:szCs w:val="24"/>
         </w:rPr>
-        <w:t xml:space="preserve">MySQL was used as the database management system. It stores user details, product information, orders, and other data related to animal care, fostering, and adoption. MySQL supports efficient data retrieval and ensures secure management of the website’s backend </w:t>
-      </w:r>
-      <w:r>
-        <w:rPr>
-          <w:sz w:val="24"/>
-          <w:szCs w:val="24"/>
-        </w:rPr>
-        <w:t>operations.</w:t>
+        <w:t>MySQL was used as the database management system. It stores user details, product information, orders, and other data related to animal care, fostering, and adoption. MySQL supports efficient data retrieval and ensures secure management of the website’s backend operations.</w:t>
       </w:r>
     </w:p>
     <w:p>
@@ -16114,13 +16205,7 @@
         <w:rPr>
           <w:sz w:val="24"/>
         </w:rPr>
-        <w:t>the</w:t>
-      </w:r>
-      <w:r>
-        <w:rPr>
-          <w:sz w:val="24"/>
-        </w:rPr>
-        <w:t xml:space="preserve"> admin can view the list of users, their details, and manage them effectively. The admin can access user data such as their registration details and interactions with the website</w:t>
+        <w:t>the admin can view the list of users, their details, and manage them effectively. The admin can access user data such as their registration details and interactions with the website</w:t>
       </w:r>
       <w:r>
         <w:rPr>
@@ -16924,37 +17009,29 @@
         <w:t>Safepaws</w:t>
       </w:r>
       <w:proofErr w:type="spellEnd"/>
-      <w:r>
-        <w:rPr>
-          <w:b/>
-          <w:bCs/>
-          <w:sz w:val="24"/>
-          <w:szCs w:val="24"/>
-        </w:rPr>
-        <w:t>.</w:t>
-      </w:r>
     </w:p>
     <w:tbl>
       <w:tblPr>
-        <w:tblW w:w="7340" w:type="dxa"/>
+        <w:tblW w:w="8257" w:type="dxa"/>
         <w:tblInd w:w="483" w:type="dxa"/>
+        <w:tblLayout w:type="fixed"/>
         <w:tblLook w:val="04A0" w:firstRow="1" w:lastRow="0" w:firstColumn="1" w:lastColumn="0" w:noHBand="0" w:noVBand="1"/>
       </w:tblPr>
       <w:tblGrid>
-        <w:gridCol w:w="708"/>
-        <w:gridCol w:w="1730"/>
-        <w:gridCol w:w="1360"/>
-        <w:gridCol w:w="1356"/>
-        <w:gridCol w:w="1358"/>
-        <w:gridCol w:w="828"/>
+        <w:gridCol w:w="747"/>
+        <w:gridCol w:w="1727"/>
+        <w:gridCol w:w="1633"/>
+        <w:gridCol w:w="1499"/>
+        <w:gridCol w:w="1499"/>
+        <w:gridCol w:w="1152"/>
       </w:tblGrid>
       <w:tr>
         <w:trPr>
-          <w:trHeight w:val="600"/>
+          <w:trHeight w:val="569"/>
         </w:trPr>
         <w:tc>
           <w:tcPr>
-            <w:tcW w:w="708" w:type="dxa"/>
+            <w:tcW w:w="747" w:type="dxa"/>
             <w:tcBorders>
               <w:top w:val="single" w:sz="4" w:space="0" w:color="auto"/>
               <w:left w:val="single" w:sz="4" w:space="0" w:color="auto"/>
@@ -16972,26 +17049,34 @@
               <w:autoSpaceDN/>
               <w:jc w:val="center"/>
               <w:rPr>
-                <w:rFonts w:ascii="Aptos Narrow" w:hAnsi="Aptos Narrow"/>
                 <w:b/>
                 <w:bCs/>
                 <w:color w:val="000000"/>
               </w:rPr>
             </w:pPr>
-            <w:r>
-              <w:rPr>
-                <w:rFonts w:ascii="Aptos Narrow" w:hAnsi="Aptos Narrow"/>
+            <w:proofErr w:type="spellStart"/>
+            <w:r>
+              <w:rPr>
                 <w:b/>
                 <w:bCs/>
                 <w:color w:val="000000"/>
               </w:rPr>
-              <w:t>S.No.</w:t>
+              <w:t>S.No</w:t>
+            </w:r>
+            <w:proofErr w:type="spellEnd"/>
+            <w:r>
+              <w:rPr>
+                <w:b/>
+                <w:bCs/>
+                <w:color w:val="000000"/>
+              </w:rPr>
+              <w:t>.</w:t>
             </w:r>
           </w:p>
         </w:tc>
         <w:tc>
           <w:tcPr>
-            <w:tcW w:w="1730" w:type="dxa"/>
+            <w:tcW w:w="1727" w:type="dxa"/>
             <w:tcBorders>
               <w:top w:val="single" w:sz="4" w:space="0" w:color="auto"/>
               <w:left w:val="single" w:sz="4" w:space="0" w:color="auto"/>
@@ -17009,7 +17094,6 @@
               <w:autoSpaceDN/>
               <w:jc w:val="center"/>
               <w:rPr>
-                <w:rFonts w:ascii="Aptos Narrow" w:hAnsi="Aptos Narrow"/>
                 <w:b/>
                 <w:bCs/>
                 <w:color w:val="000000"/>
@@ -17017,7 +17101,6 @@
             </w:pPr>
             <w:r>
               <w:rPr>
-                <w:rFonts w:ascii="Aptos Narrow" w:hAnsi="Aptos Narrow"/>
                 <w:b/>
                 <w:bCs/>
                 <w:color w:val="000000"/>
@@ -17028,7 +17111,7 @@
         </w:tc>
         <w:tc>
           <w:tcPr>
-            <w:tcW w:w="1360" w:type="dxa"/>
+            <w:tcW w:w="1633" w:type="dxa"/>
             <w:tcBorders>
               <w:top w:val="single" w:sz="4" w:space="0" w:color="auto"/>
               <w:left w:val="single" w:sz="4" w:space="0" w:color="auto"/>
@@ -17046,7 +17129,6 @@
               <w:autoSpaceDN/>
               <w:jc w:val="center"/>
               <w:rPr>
-                <w:rFonts w:ascii="Aptos Narrow" w:hAnsi="Aptos Narrow"/>
                 <w:b/>
                 <w:bCs/>
                 <w:color w:val="000000"/>
@@ -17054,7 +17136,6 @@
             </w:pPr>
             <w:r>
               <w:rPr>
-                <w:rFonts w:ascii="Aptos Narrow" w:hAnsi="Aptos Narrow"/>
                 <w:b/>
                 <w:bCs/>
                 <w:color w:val="000000"/>
@@ -17065,7 +17146,7 @@
         </w:tc>
         <w:tc>
           <w:tcPr>
-            <w:tcW w:w="1356" w:type="dxa"/>
+            <w:tcW w:w="1499" w:type="dxa"/>
             <w:tcBorders>
               <w:top w:val="single" w:sz="4" w:space="0" w:color="auto"/>
               <w:left w:val="single" w:sz="4" w:space="0" w:color="auto"/>
@@ -17083,7 +17164,6 @@
               <w:autoSpaceDN/>
               <w:jc w:val="center"/>
               <w:rPr>
-                <w:rFonts w:ascii="Aptos Narrow" w:hAnsi="Aptos Narrow"/>
                 <w:b/>
                 <w:bCs/>
                 <w:color w:val="000000"/>
@@ -17091,7 +17171,6 @@
             </w:pPr>
             <w:r>
               <w:rPr>
-                <w:rFonts w:ascii="Aptos Narrow" w:hAnsi="Aptos Narrow"/>
                 <w:b/>
                 <w:bCs/>
                 <w:color w:val="000000"/>
@@ -17102,7 +17181,7 @@
         </w:tc>
         <w:tc>
           <w:tcPr>
-            <w:tcW w:w="1358" w:type="dxa"/>
+            <w:tcW w:w="1499" w:type="dxa"/>
             <w:tcBorders>
               <w:top w:val="single" w:sz="4" w:space="0" w:color="auto"/>
               <w:left w:val="single" w:sz="4" w:space="0" w:color="auto"/>
@@ -17120,7 +17199,6 @@
               <w:autoSpaceDN/>
               <w:jc w:val="center"/>
               <w:rPr>
-                <w:rFonts w:ascii="Aptos Narrow" w:hAnsi="Aptos Narrow"/>
                 <w:b/>
                 <w:bCs/>
                 <w:color w:val="000000"/>
@@ -17128,7 +17206,6 @@
             </w:pPr>
             <w:r>
               <w:rPr>
-                <w:rFonts w:ascii="Aptos Narrow" w:hAnsi="Aptos Narrow"/>
                 <w:b/>
                 <w:bCs/>
                 <w:color w:val="000000"/>
@@ -17139,7 +17216,7 @@
         </w:tc>
         <w:tc>
           <w:tcPr>
-            <w:tcW w:w="828" w:type="dxa"/>
+            <w:tcW w:w="1152" w:type="dxa"/>
             <w:tcBorders>
               <w:top w:val="single" w:sz="4" w:space="0" w:color="auto"/>
               <w:left w:val="single" w:sz="4" w:space="0" w:color="auto"/>
@@ -17157,7 +17234,6 @@
               <w:autoSpaceDN/>
               <w:jc w:val="center"/>
               <w:rPr>
-                <w:rFonts w:ascii="Aptos Narrow" w:hAnsi="Aptos Narrow"/>
                 <w:b/>
                 <w:bCs/>
                 <w:color w:val="000000"/>
@@ -17165,7 +17241,6 @@
             </w:pPr>
             <w:r>
               <w:rPr>
-                <w:rFonts w:ascii="Aptos Narrow" w:hAnsi="Aptos Narrow"/>
                 <w:b/>
                 <w:bCs/>
                 <w:color w:val="000000"/>
@@ -17177,11 +17252,11 @@
       </w:tr>
       <w:tr>
         <w:trPr>
-          <w:trHeight w:val="1200"/>
+          <w:trHeight w:val="1139"/>
         </w:trPr>
         <w:tc>
           <w:tcPr>
-            <w:tcW w:w="708" w:type="dxa"/>
+            <w:tcW w:w="747" w:type="dxa"/>
             <w:tcBorders>
               <w:top w:val="single" w:sz="4" w:space="0" w:color="auto"/>
               <w:left w:val="single" w:sz="4" w:space="0" w:color="auto"/>
@@ -17199,13 +17274,11 @@
               <w:autoSpaceDN/>
               <w:jc w:val="right"/>
               <w:rPr>
-                <w:rFonts w:ascii="Aptos Narrow" w:hAnsi="Aptos Narrow"/>
                 <w:color w:val="000000"/>
               </w:rPr>
             </w:pPr>
             <w:r>
               <w:rPr>
-                <w:rFonts w:ascii="Aptos Narrow" w:hAnsi="Aptos Narrow"/>
                 <w:color w:val="000000"/>
               </w:rPr>
               <w:t>1</w:t>
@@ -17214,7 +17287,7 @@
         </w:tc>
         <w:tc>
           <w:tcPr>
-            <w:tcW w:w="1730" w:type="dxa"/>
+            <w:tcW w:w="1727" w:type="dxa"/>
             <w:tcBorders>
               <w:top w:val="single" w:sz="4" w:space="0" w:color="auto"/>
               <w:left w:val="single" w:sz="4" w:space="0" w:color="auto"/>
@@ -17231,13 +17304,11 @@
               <w:autoSpaceDE/>
               <w:autoSpaceDN/>
               <w:rPr>
-                <w:rFonts w:ascii="Aptos Narrow" w:hAnsi="Aptos Narrow"/>
                 <w:color w:val="000000"/>
               </w:rPr>
             </w:pPr>
             <w:r>
               <w:rPr>
-                <w:rFonts w:ascii="Aptos Narrow" w:hAnsi="Aptos Narrow"/>
                 <w:color w:val="000000"/>
               </w:rPr>
               <w:t>Home Page Navigation</w:t>
@@ -17246,7 +17317,7 @@
         </w:tc>
         <w:tc>
           <w:tcPr>
-            <w:tcW w:w="1360" w:type="dxa"/>
+            <w:tcW w:w="1633" w:type="dxa"/>
             <w:tcBorders>
               <w:top w:val="single" w:sz="4" w:space="0" w:color="auto"/>
               <w:left w:val="single" w:sz="4" w:space="0" w:color="auto"/>
@@ -17263,13 +17334,11 @@
               <w:autoSpaceDE/>
               <w:autoSpaceDN/>
               <w:rPr>
-                <w:rFonts w:ascii="Aptos Narrow" w:hAnsi="Aptos Narrow"/>
                 <w:color w:val="000000"/>
               </w:rPr>
             </w:pPr>
             <w:r>
               <w:rPr>
-                <w:rFonts w:ascii="Aptos Narrow" w:hAnsi="Aptos Narrow"/>
                 <w:color w:val="000000"/>
               </w:rPr>
               <w:t>User navigates to the home page</w:t>
@@ -17278,7 +17347,7 @@
         </w:tc>
         <w:tc>
           <w:tcPr>
-            <w:tcW w:w="1356" w:type="dxa"/>
+            <w:tcW w:w="1499" w:type="dxa"/>
             <w:tcBorders>
               <w:top w:val="single" w:sz="4" w:space="0" w:color="auto"/>
               <w:left w:val="single" w:sz="4" w:space="0" w:color="auto"/>
@@ -17295,13 +17364,11 @@
               <w:autoSpaceDE/>
               <w:autoSpaceDN/>
               <w:rPr>
-                <w:rFonts w:ascii="Aptos Narrow" w:hAnsi="Aptos Narrow"/>
                 <w:color w:val="000000"/>
               </w:rPr>
             </w:pPr>
             <w:r>
               <w:rPr>
-                <w:rFonts w:ascii="Aptos Narrow" w:hAnsi="Aptos Narrow"/>
                 <w:color w:val="000000"/>
               </w:rPr>
               <w:t>Home page is displayed</w:t>
@@ -17310,7 +17377,7 @@
         </w:tc>
         <w:tc>
           <w:tcPr>
-            <w:tcW w:w="1358" w:type="dxa"/>
+            <w:tcW w:w="1499" w:type="dxa"/>
             <w:tcBorders>
               <w:top w:val="single" w:sz="4" w:space="0" w:color="auto"/>
               <w:left w:val="single" w:sz="4" w:space="0" w:color="auto"/>
@@ -17327,13 +17394,11 @@
               <w:autoSpaceDE/>
               <w:autoSpaceDN/>
               <w:rPr>
-                <w:rFonts w:ascii="Aptos Narrow" w:hAnsi="Aptos Narrow"/>
                 <w:color w:val="000000"/>
               </w:rPr>
             </w:pPr>
             <w:r>
               <w:rPr>
-                <w:rFonts w:ascii="Aptos Narrow" w:hAnsi="Aptos Narrow"/>
                 <w:color w:val="000000"/>
               </w:rPr>
               <w:t>Home page is displayed</w:t>
@@ -17342,7 +17407,7 @@
         </w:tc>
         <w:tc>
           <w:tcPr>
-            <w:tcW w:w="828" w:type="dxa"/>
+            <w:tcW w:w="1152" w:type="dxa"/>
             <w:tcBorders>
               <w:top w:val="single" w:sz="4" w:space="0" w:color="auto"/>
               <w:left w:val="single" w:sz="4" w:space="0" w:color="auto"/>
@@ -17359,13 +17424,11 @@
               <w:autoSpaceDE/>
               <w:autoSpaceDN/>
               <w:rPr>
-                <w:rFonts w:ascii="Aptos Narrow" w:hAnsi="Aptos Narrow"/>
                 <w:color w:val="000000"/>
               </w:rPr>
             </w:pPr>
             <w:r>
               <w:rPr>
-                <w:rFonts w:ascii="Aptos Narrow" w:hAnsi="Aptos Narrow"/>
                 <w:color w:val="000000"/>
               </w:rPr>
               <w:t>Pass</w:t>
@@ -17375,11 +17438,11 @@
       </w:tr>
       <w:tr>
         <w:trPr>
-          <w:trHeight w:val="1500"/>
+          <w:trHeight w:val="1425"/>
         </w:trPr>
         <w:tc>
           <w:tcPr>
-            <w:tcW w:w="708" w:type="dxa"/>
+            <w:tcW w:w="747" w:type="dxa"/>
             <w:tcBorders>
               <w:top w:val="single" w:sz="4" w:space="0" w:color="auto"/>
               <w:left w:val="single" w:sz="4" w:space="0" w:color="auto"/>
@@ -17397,13 +17460,11 @@
               <w:autoSpaceDN/>
               <w:jc w:val="right"/>
               <w:rPr>
-                <w:rFonts w:ascii="Aptos Narrow" w:hAnsi="Aptos Narrow"/>
                 <w:color w:val="000000"/>
               </w:rPr>
             </w:pPr>
             <w:r>
               <w:rPr>
-                <w:rFonts w:ascii="Aptos Narrow" w:hAnsi="Aptos Narrow"/>
                 <w:color w:val="000000"/>
               </w:rPr>
               <w:t>2</w:t>
@@ -17412,7 +17473,7 @@
         </w:tc>
         <w:tc>
           <w:tcPr>
-            <w:tcW w:w="1730" w:type="dxa"/>
+            <w:tcW w:w="1727" w:type="dxa"/>
             <w:tcBorders>
               <w:top w:val="single" w:sz="4" w:space="0" w:color="auto"/>
               <w:left w:val="single" w:sz="4" w:space="0" w:color="auto"/>
@@ -17429,13 +17490,11 @@
               <w:autoSpaceDE/>
               <w:autoSpaceDN/>
               <w:rPr>
-                <w:rFonts w:ascii="Aptos Narrow" w:hAnsi="Aptos Narrow"/>
                 <w:color w:val="000000"/>
               </w:rPr>
             </w:pPr>
             <w:r>
               <w:rPr>
-                <w:rFonts w:ascii="Aptos Narrow" w:hAnsi="Aptos Narrow"/>
                 <w:color w:val="000000"/>
               </w:rPr>
               <w:t>Pet Profile View</w:t>
@@ -17444,7 +17503,7 @@
         </w:tc>
         <w:tc>
           <w:tcPr>
-            <w:tcW w:w="1360" w:type="dxa"/>
+            <w:tcW w:w="1633" w:type="dxa"/>
             <w:tcBorders>
               <w:top w:val="single" w:sz="4" w:space="0" w:color="auto"/>
               <w:left w:val="single" w:sz="4" w:space="0" w:color="auto"/>
@@ -17461,13 +17520,11 @@
               <w:autoSpaceDE/>
               <w:autoSpaceDN/>
               <w:rPr>
-                <w:rFonts w:ascii="Aptos Narrow" w:hAnsi="Aptos Narrow"/>
                 <w:color w:val="000000"/>
               </w:rPr>
             </w:pPr>
             <w:r>
               <w:rPr>
-                <w:rFonts w:ascii="Aptos Narrow" w:hAnsi="Aptos Narrow"/>
                 <w:color w:val="000000"/>
               </w:rPr>
               <w:t>User clicks on a pet profile</w:t>
@@ -17476,7 +17533,7 @@
         </w:tc>
         <w:tc>
           <w:tcPr>
-            <w:tcW w:w="1356" w:type="dxa"/>
+            <w:tcW w:w="1499" w:type="dxa"/>
             <w:tcBorders>
               <w:top w:val="single" w:sz="4" w:space="0" w:color="auto"/>
               <w:left w:val="single" w:sz="4" w:space="0" w:color="auto"/>
@@ -17493,13 +17550,11 @@
               <w:autoSpaceDE/>
               <w:autoSpaceDN/>
               <w:rPr>
-                <w:rFonts w:ascii="Aptos Narrow" w:hAnsi="Aptos Narrow"/>
                 <w:color w:val="000000"/>
               </w:rPr>
             </w:pPr>
             <w:r>
               <w:rPr>
-                <w:rFonts w:ascii="Aptos Narrow" w:hAnsi="Aptos Narrow"/>
                 <w:color w:val="000000"/>
               </w:rPr>
               <w:t>Pet profile page is displayed</w:t>
@@ -17508,7 +17563,7 @@
         </w:tc>
         <w:tc>
           <w:tcPr>
-            <w:tcW w:w="1358" w:type="dxa"/>
+            <w:tcW w:w="1499" w:type="dxa"/>
             <w:tcBorders>
               <w:top w:val="single" w:sz="4" w:space="0" w:color="auto"/>
               <w:left w:val="single" w:sz="4" w:space="0" w:color="auto"/>
@@ -17525,13 +17580,11 @@
               <w:autoSpaceDE/>
               <w:autoSpaceDN/>
               <w:rPr>
-                <w:rFonts w:ascii="Aptos Narrow" w:hAnsi="Aptos Narrow"/>
                 <w:color w:val="000000"/>
               </w:rPr>
             </w:pPr>
             <w:r>
               <w:rPr>
-                <w:rFonts w:ascii="Aptos Narrow" w:hAnsi="Aptos Narrow"/>
                 <w:color w:val="000000"/>
               </w:rPr>
               <w:t>Pet profile page displayed</w:t>
@@ -17540,7 +17593,7 @@
         </w:tc>
         <w:tc>
           <w:tcPr>
-            <w:tcW w:w="828" w:type="dxa"/>
+            <w:tcW w:w="1152" w:type="dxa"/>
             <w:tcBorders>
               <w:top w:val="single" w:sz="4" w:space="0" w:color="auto"/>
               <w:left w:val="single" w:sz="4" w:space="0" w:color="auto"/>
@@ -17557,13 +17610,11 @@
               <w:autoSpaceDE/>
               <w:autoSpaceDN/>
               <w:rPr>
-                <w:rFonts w:ascii="Aptos Narrow" w:hAnsi="Aptos Narrow"/>
                 <w:color w:val="000000"/>
               </w:rPr>
             </w:pPr>
             <w:r>
               <w:rPr>
-                <w:rFonts w:ascii="Aptos Narrow" w:hAnsi="Aptos Narrow"/>
                 <w:color w:val="000000"/>
               </w:rPr>
               <w:t>Pass</w:t>
@@ -17573,11 +17624,11 @@
       </w:tr>
       <w:tr>
         <w:trPr>
-          <w:trHeight w:val="900"/>
+          <w:trHeight w:val="854"/>
         </w:trPr>
         <w:tc>
           <w:tcPr>
-            <w:tcW w:w="708" w:type="dxa"/>
+            <w:tcW w:w="747" w:type="dxa"/>
             <w:tcBorders>
               <w:top w:val="single" w:sz="4" w:space="0" w:color="auto"/>
               <w:left w:val="single" w:sz="4" w:space="0" w:color="auto"/>
@@ -17595,13 +17646,11 @@
               <w:autoSpaceDN/>
               <w:jc w:val="right"/>
               <w:rPr>
-                <w:rFonts w:ascii="Aptos Narrow" w:hAnsi="Aptos Narrow"/>
                 <w:color w:val="000000"/>
               </w:rPr>
             </w:pPr>
             <w:r>
               <w:rPr>
-                <w:rFonts w:ascii="Aptos Narrow" w:hAnsi="Aptos Narrow"/>
                 <w:color w:val="000000"/>
               </w:rPr>
               <w:t>3</w:t>
@@ -17610,7 +17659,7 @@
         </w:tc>
         <w:tc>
           <w:tcPr>
-            <w:tcW w:w="1730" w:type="dxa"/>
+            <w:tcW w:w="1727" w:type="dxa"/>
             <w:tcBorders>
               <w:top w:val="single" w:sz="4" w:space="0" w:color="auto"/>
               <w:left w:val="single" w:sz="4" w:space="0" w:color="auto"/>
@@ -17627,13 +17676,11 @@
               <w:autoSpaceDE/>
               <w:autoSpaceDN/>
               <w:rPr>
-                <w:rFonts w:ascii="Aptos Narrow" w:hAnsi="Aptos Narrow"/>
                 <w:color w:val="000000"/>
               </w:rPr>
             </w:pPr>
             <w:r>
               <w:rPr>
-                <w:rFonts w:ascii="Aptos Narrow" w:hAnsi="Aptos Narrow"/>
                 <w:color w:val="000000"/>
               </w:rPr>
               <w:t>Add Report (Lost Pet)</w:t>
@@ -17642,7 +17689,7 @@
         </w:tc>
         <w:tc>
           <w:tcPr>
-            <w:tcW w:w="1360" w:type="dxa"/>
+            <w:tcW w:w="1633" w:type="dxa"/>
             <w:tcBorders>
               <w:top w:val="single" w:sz="4" w:space="0" w:color="auto"/>
               <w:left w:val="single" w:sz="4" w:space="0" w:color="auto"/>
@@ -17659,13 +17706,11 @@
               <w:autoSpaceDE/>
               <w:autoSpaceDN/>
               <w:rPr>
-                <w:rFonts w:ascii="Aptos Narrow" w:hAnsi="Aptos Narrow"/>
                 <w:color w:val="000000"/>
               </w:rPr>
             </w:pPr>
             <w:r>
               <w:rPr>
-                <w:rFonts w:ascii="Aptos Narrow" w:hAnsi="Aptos Narrow"/>
                 <w:color w:val="000000"/>
               </w:rPr>
               <w:t>User fills out and submits a report form</w:t>
@@ -17674,7 +17719,7 @@
         </w:tc>
         <w:tc>
           <w:tcPr>
-            <w:tcW w:w="1356" w:type="dxa"/>
+            <w:tcW w:w="1499" w:type="dxa"/>
             <w:tcBorders>
               <w:top w:val="single" w:sz="4" w:space="0" w:color="auto"/>
               <w:left w:val="single" w:sz="4" w:space="0" w:color="auto"/>
@@ -17691,13 +17736,11 @@
               <w:autoSpaceDE/>
               <w:autoSpaceDN/>
               <w:rPr>
-                <w:rFonts w:ascii="Aptos Narrow" w:hAnsi="Aptos Narrow"/>
                 <w:color w:val="000000"/>
               </w:rPr>
             </w:pPr>
             <w:r>
               <w:rPr>
-                <w:rFonts w:ascii="Aptos Narrow" w:hAnsi="Aptos Narrow"/>
                 <w:color w:val="000000"/>
               </w:rPr>
               <w:t>Report is successfully submitted</w:t>
@@ -17706,7 +17749,7 @@
         </w:tc>
         <w:tc>
           <w:tcPr>
-            <w:tcW w:w="1358" w:type="dxa"/>
+            <w:tcW w:w="1499" w:type="dxa"/>
             <w:tcBorders>
               <w:top w:val="single" w:sz="4" w:space="0" w:color="auto"/>
               <w:left w:val="single" w:sz="4" w:space="0" w:color="auto"/>
@@ -17723,13 +17766,11 @@
               <w:autoSpaceDE/>
               <w:autoSpaceDN/>
               <w:rPr>
-                <w:rFonts w:ascii="Aptos Narrow" w:hAnsi="Aptos Narrow"/>
                 <w:color w:val="000000"/>
               </w:rPr>
             </w:pPr>
             <w:r>
               <w:rPr>
-                <w:rFonts w:ascii="Aptos Narrow" w:hAnsi="Aptos Narrow"/>
                 <w:color w:val="000000"/>
               </w:rPr>
               <w:t>Report successfully submitted</w:t>
@@ -17738,7 +17779,7 @@
         </w:tc>
         <w:tc>
           <w:tcPr>
-            <w:tcW w:w="828" w:type="dxa"/>
+            <w:tcW w:w="1152" w:type="dxa"/>
             <w:tcBorders>
               <w:top w:val="single" w:sz="4" w:space="0" w:color="auto"/>
               <w:left w:val="single" w:sz="4" w:space="0" w:color="auto"/>
@@ -17755,13 +17796,11 @@
               <w:autoSpaceDE/>
               <w:autoSpaceDN/>
               <w:rPr>
-                <w:rFonts w:ascii="Aptos Narrow" w:hAnsi="Aptos Narrow"/>
                 <w:color w:val="000000"/>
               </w:rPr>
             </w:pPr>
             <w:r>
               <w:rPr>
-                <w:rFonts w:ascii="Aptos Narrow" w:hAnsi="Aptos Narrow"/>
                 <w:color w:val="000000"/>
               </w:rPr>
               <w:t>Pass</w:t>
@@ -17771,11 +17810,11 @@
       </w:tr>
       <w:tr>
         <w:trPr>
-          <w:trHeight w:val="1500"/>
+          <w:trHeight w:val="1425"/>
         </w:trPr>
         <w:tc>
           <w:tcPr>
-            <w:tcW w:w="708" w:type="dxa"/>
+            <w:tcW w:w="747" w:type="dxa"/>
             <w:tcBorders>
               <w:top w:val="single" w:sz="4" w:space="0" w:color="auto"/>
               <w:left w:val="single" w:sz="4" w:space="0" w:color="auto"/>
@@ -17793,13 +17832,11 @@
               <w:autoSpaceDN/>
               <w:jc w:val="right"/>
               <w:rPr>
-                <w:rFonts w:ascii="Aptos Narrow" w:hAnsi="Aptos Narrow"/>
                 <w:color w:val="000000"/>
               </w:rPr>
             </w:pPr>
             <w:r>
               <w:rPr>
-                <w:rFonts w:ascii="Aptos Narrow" w:hAnsi="Aptos Narrow"/>
                 <w:color w:val="000000"/>
               </w:rPr>
               <w:t>4</w:t>
@@ -17808,7 +17845,7 @@
         </w:tc>
         <w:tc>
           <w:tcPr>
-            <w:tcW w:w="1730" w:type="dxa"/>
+            <w:tcW w:w="1727" w:type="dxa"/>
             <w:tcBorders>
               <w:top w:val="single" w:sz="4" w:space="0" w:color="auto"/>
               <w:left w:val="single" w:sz="4" w:space="0" w:color="auto"/>
@@ -17825,13 +17862,11 @@
               <w:autoSpaceDE/>
               <w:autoSpaceDN/>
               <w:rPr>
-                <w:rFonts w:ascii="Aptos Narrow" w:hAnsi="Aptos Narrow"/>
                 <w:color w:val="000000"/>
               </w:rPr>
             </w:pPr>
             <w:r>
               <w:rPr>
-                <w:rFonts w:ascii="Aptos Narrow" w:hAnsi="Aptos Narrow"/>
                 <w:color w:val="000000"/>
               </w:rPr>
               <w:t>Login/Signup Navigation</w:t>
@@ -17840,7 +17875,7 @@
         </w:tc>
         <w:tc>
           <w:tcPr>
-            <w:tcW w:w="1360" w:type="dxa"/>
+            <w:tcW w:w="1633" w:type="dxa"/>
             <w:tcBorders>
               <w:top w:val="single" w:sz="4" w:space="0" w:color="auto"/>
               <w:left w:val="single" w:sz="4" w:space="0" w:color="auto"/>
@@ -17857,13 +17892,11 @@
               <w:autoSpaceDE/>
               <w:autoSpaceDN/>
               <w:rPr>
-                <w:rFonts w:ascii="Aptos Narrow" w:hAnsi="Aptos Narrow"/>
                 <w:color w:val="000000"/>
               </w:rPr>
             </w:pPr>
             <w:r>
               <w:rPr>
-                <w:rFonts w:ascii="Aptos Narrow" w:hAnsi="Aptos Narrow"/>
                 <w:color w:val="000000"/>
               </w:rPr>
               <w:t>User navigates to login/signup page</w:t>
@@ -17872,7 +17905,7 @@
         </w:tc>
         <w:tc>
           <w:tcPr>
-            <w:tcW w:w="1356" w:type="dxa"/>
+            <w:tcW w:w="1499" w:type="dxa"/>
             <w:tcBorders>
               <w:top w:val="single" w:sz="4" w:space="0" w:color="auto"/>
               <w:left w:val="single" w:sz="4" w:space="0" w:color="auto"/>
@@ -17889,13 +17922,11 @@
               <w:autoSpaceDE/>
               <w:autoSpaceDN/>
               <w:rPr>
-                <w:rFonts w:ascii="Aptos Narrow" w:hAnsi="Aptos Narrow"/>
                 <w:color w:val="000000"/>
               </w:rPr>
             </w:pPr>
             <w:r>
               <w:rPr>
-                <w:rFonts w:ascii="Aptos Narrow" w:hAnsi="Aptos Narrow"/>
                 <w:color w:val="000000"/>
               </w:rPr>
               <w:t>Login/Signup page is displayed</w:t>
@@ -17904,7 +17935,7 @@
         </w:tc>
         <w:tc>
           <w:tcPr>
-            <w:tcW w:w="1358" w:type="dxa"/>
+            <w:tcW w:w="1499" w:type="dxa"/>
             <w:tcBorders>
               <w:top w:val="single" w:sz="4" w:space="0" w:color="auto"/>
               <w:left w:val="single" w:sz="4" w:space="0" w:color="auto"/>
@@ -17921,13 +17952,11 @@
               <w:autoSpaceDE/>
               <w:autoSpaceDN/>
               <w:rPr>
-                <w:rFonts w:ascii="Aptos Narrow" w:hAnsi="Aptos Narrow"/>
                 <w:color w:val="000000"/>
               </w:rPr>
             </w:pPr>
             <w:r>
               <w:rPr>
-                <w:rFonts w:ascii="Aptos Narrow" w:hAnsi="Aptos Narrow"/>
                 <w:color w:val="000000"/>
               </w:rPr>
               <w:t>Login/Signup page displayed</w:t>
@@ -17936,7 +17965,7 @@
         </w:tc>
         <w:tc>
           <w:tcPr>
-            <w:tcW w:w="828" w:type="dxa"/>
+            <w:tcW w:w="1152" w:type="dxa"/>
             <w:tcBorders>
               <w:top w:val="single" w:sz="4" w:space="0" w:color="auto"/>
               <w:left w:val="single" w:sz="4" w:space="0" w:color="auto"/>
@@ -17953,13 +17982,11 @@
               <w:autoSpaceDE/>
               <w:autoSpaceDN/>
               <w:rPr>
-                <w:rFonts w:ascii="Aptos Narrow" w:hAnsi="Aptos Narrow"/>
                 <w:color w:val="000000"/>
               </w:rPr>
             </w:pPr>
             <w:r>
               <w:rPr>
-                <w:rFonts w:ascii="Aptos Narrow" w:hAnsi="Aptos Narrow"/>
                 <w:color w:val="000000"/>
               </w:rPr>
               <w:t>Pass</w:t>
@@ -17969,11 +17996,11 @@
       </w:tr>
       <w:tr>
         <w:trPr>
-          <w:trHeight w:val="1800"/>
+          <w:trHeight w:val="1710"/>
         </w:trPr>
         <w:tc>
           <w:tcPr>
-            <w:tcW w:w="708" w:type="dxa"/>
+            <w:tcW w:w="747" w:type="dxa"/>
             <w:tcBorders>
               <w:top w:val="single" w:sz="4" w:space="0" w:color="auto"/>
               <w:left w:val="single" w:sz="4" w:space="0" w:color="auto"/>
@@ -17991,13 +18018,11 @@
               <w:autoSpaceDN/>
               <w:jc w:val="right"/>
               <w:rPr>
-                <w:rFonts w:ascii="Aptos Narrow" w:hAnsi="Aptos Narrow"/>
                 <w:color w:val="000000"/>
               </w:rPr>
             </w:pPr>
             <w:r>
               <w:rPr>
-                <w:rFonts w:ascii="Aptos Narrow" w:hAnsi="Aptos Narrow"/>
                 <w:color w:val="000000"/>
               </w:rPr>
               <w:t>5</w:t>
@@ -18006,7 +18031,7 @@
         </w:tc>
         <w:tc>
           <w:tcPr>
-            <w:tcW w:w="1730" w:type="dxa"/>
+            <w:tcW w:w="1727" w:type="dxa"/>
             <w:tcBorders>
               <w:top w:val="single" w:sz="4" w:space="0" w:color="auto"/>
               <w:left w:val="single" w:sz="4" w:space="0" w:color="auto"/>
@@ -18023,13 +18048,11 @@
               <w:autoSpaceDE/>
               <w:autoSpaceDN/>
               <w:rPr>
-                <w:rFonts w:ascii="Aptos Narrow" w:hAnsi="Aptos Narrow"/>
                 <w:color w:val="000000"/>
               </w:rPr>
             </w:pPr>
             <w:r>
               <w:rPr>
-                <w:rFonts w:ascii="Aptos Narrow" w:hAnsi="Aptos Narrow"/>
                 <w:color w:val="000000"/>
               </w:rPr>
               <w:t>User Login</w:t>
@@ -18038,7 +18061,7 @@
         </w:tc>
         <w:tc>
           <w:tcPr>
-            <w:tcW w:w="1360" w:type="dxa"/>
+            <w:tcW w:w="1633" w:type="dxa"/>
             <w:tcBorders>
               <w:top w:val="single" w:sz="4" w:space="0" w:color="auto"/>
               <w:left w:val="single" w:sz="4" w:space="0" w:color="auto"/>
@@ -18055,13 +18078,11 @@
               <w:autoSpaceDE/>
               <w:autoSpaceDN/>
               <w:rPr>
-                <w:rFonts w:ascii="Aptos Narrow" w:hAnsi="Aptos Narrow"/>
                 <w:color w:val="000000"/>
               </w:rPr>
             </w:pPr>
             <w:r>
               <w:rPr>
-                <w:rFonts w:ascii="Aptos Narrow" w:hAnsi="Aptos Narrow"/>
                 <w:color w:val="000000"/>
               </w:rPr>
               <w:t>User enters valid credentials and logs in</w:t>
@@ -18070,7 +18091,7 @@
         </w:tc>
         <w:tc>
           <w:tcPr>
-            <w:tcW w:w="1356" w:type="dxa"/>
+            <w:tcW w:w="1499" w:type="dxa"/>
             <w:tcBorders>
               <w:top w:val="single" w:sz="4" w:space="0" w:color="auto"/>
               <w:left w:val="single" w:sz="4" w:space="0" w:color="auto"/>
@@ -18087,13 +18108,11 @@
               <w:autoSpaceDE/>
               <w:autoSpaceDN/>
               <w:rPr>
-                <w:rFonts w:ascii="Aptos Narrow" w:hAnsi="Aptos Narrow"/>
                 <w:color w:val="000000"/>
               </w:rPr>
             </w:pPr>
             <w:r>
               <w:rPr>
-                <w:rFonts w:ascii="Aptos Narrow" w:hAnsi="Aptos Narrow"/>
                 <w:color w:val="000000"/>
               </w:rPr>
               <w:t>User is redirected to their dashboard</w:t>
@@ -18102,7 +18121,7 @@
         </w:tc>
         <w:tc>
           <w:tcPr>
-            <w:tcW w:w="1358" w:type="dxa"/>
+            <w:tcW w:w="1499" w:type="dxa"/>
             <w:tcBorders>
               <w:top w:val="single" w:sz="4" w:space="0" w:color="auto"/>
               <w:left w:val="single" w:sz="4" w:space="0" w:color="auto"/>
@@ -18119,13 +18138,11 @@
               <w:autoSpaceDE/>
               <w:autoSpaceDN/>
               <w:rPr>
-                <w:rFonts w:ascii="Aptos Narrow" w:hAnsi="Aptos Narrow"/>
                 <w:color w:val="000000"/>
               </w:rPr>
             </w:pPr>
             <w:r>
               <w:rPr>
-                <w:rFonts w:ascii="Aptos Narrow" w:hAnsi="Aptos Narrow"/>
                 <w:color w:val="000000"/>
               </w:rPr>
               <w:t>User redirected to their dashboard</w:t>
@@ -18134,7 +18151,7 @@
         </w:tc>
         <w:tc>
           <w:tcPr>
-            <w:tcW w:w="828" w:type="dxa"/>
+            <w:tcW w:w="1152" w:type="dxa"/>
             <w:tcBorders>
               <w:top w:val="single" w:sz="4" w:space="0" w:color="auto"/>
               <w:left w:val="single" w:sz="4" w:space="0" w:color="auto"/>
@@ -18151,13 +18168,11 @@
               <w:autoSpaceDE/>
               <w:autoSpaceDN/>
               <w:rPr>
-                <w:rFonts w:ascii="Aptos Narrow" w:hAnsi="Aptos Narrow"/>
                 <w:color w:val="000000"/>
               </w:rPr>
             </w:pPr>
             <w:r>
               <w:rPr>
-                <w:rFonts w:ascii="Aptos Narrow" w:hAnsi="Aptos Narrow"/>
                 <w:color w:val="000000"/>
               </w:rPr>
               <w:t>Pass</w:t>
@@ -18167,11 +18182,11 @@
       </w:tr>
       <w:tr>
         <w:trPr>
-          <w:trHeight w:val="1200"/>
+          <w:trHeight w:val="1139"/>
         </w:trPr>
         <w:tc>
           <w:tcPr>
-            <w:tcW w:w="708" w:type="dxa"/>
+            <w:tcW w:w="747" w:type="dxa"/>
             <w:tcBorders>
               <w:top w:val="single" w:sz="4" w:space="0" w:color="auto"/>
               <w:left w:val="single" w:sz="4" w:space="0" w:color="auto"/>
@@ -18189,13 +18204,11 @@
               <w:autoSpaceDN/>
               <w:jc w:val="right"/>
               <w:rPr>
-                <w:rFonts w:ascii="Aptos Narrow" w:hAnsi="Aptos Narrow"/>
                 <w:color w:val="000000"/>
               </w:rPr>
             </w:pPr>
             <w:r>
               <w:rPr>
-                <w:rFonts w:ascii="Aptos Narrow" w:hAnsi="Aptos Narrow"/>
                 <w:color w:val="000000"/>
               </w:rPr>
               <w:t>6</w:t>
@@ -18204,7 +18217,7 @@
         </w:tc>
         <w:tc>
           <w:tcPr>
-            <w:tcW w:w="1730" w:type="dxa"/>
+            <w:tcW w:w="1727" w:type="dxa"/>
             <w:tcBorders>
               <w:top w:val="single" w:sz="4" w:space="0" w:color="auto"/>
               <w:left w:val="single" w:sz="4" w:space="0" w:color="auto"/>
@@ -18221,13 +18234,11 @@
               <w:autoSpaceDE/>
               <w:autoSpaceDN/>
               <w:rPr>
-                <w:rFonts w:ascii="Aptos Narrow" w:hAnsi="Aptos Narrow"/>
                 <w:color w:val="000000"/>
               </w:rPr>
             </w:pPr>
             <w:r>
               <w:rPr>
-                <w:rFonts w:ascii="Aptos Narrow" w:hAnsi="Aptos Narrow"/>
                 <w:color w:val="000000"/>
               </w:rPr>
               <w:t>View Services List</w:t>
@@ -18236,7 +18247,7 @@
         </w:tc>
         <w:tc>
           <w:tcPr>
-            <w:tcW w:w="1360" w:type="dxa"/>
+            <w:tcW w:w="1633" w:type="dxa"/>
             <w:tcBorders>
               <w:top w:val="single" w:sz="4" w:space="0" w:color="auto"/>
               <w:left w:val="single" w:sz="4" w:space="0" w:color="auto"/>
@@ -18253,36 +18264,20 @@
               <w:autoSpaceDE/>
               <w:autoSpaceDN/>
               <w:rPr>
-                <w:rFonts w:ascii="Aptos Narrow" w:hAnsi="Aptos Narrow"/>
                 <w:color w:val="000000"/>
               </w:rPr>
             </w:pPr>
             <w:r>
               <w:rPr>
-                <w:rFonts w:ascii="Aptos Narrow" w:hAnsi="Aptos Narrow"/>
                 <w:color w:val="000000"/>
               </w:rPr>
-              <w:t>User Hovers over "</w:t>
-            </w:r>
-            <w:r>
-              <w:rPr>
-                <w:rFonts w:ascii="Aptos Narrow" w:hAnsi="Aptos Narrow"/>
-                <w:color w:val="000000"/>
-              </w:rPr>
-              <w:t>Services” in</w:t>
-            </w:r>
-            <w:r>
-              <w:rPr>
-                <w:rFonts w:ascii="Aptos Narrow" w:hAnsi="Aptos Narrow"/>
-                <w:color w:val="000000"/>
-              </w:rPr>
-              <w:t xml:space="preserve"> navbar</w:t>
+              <w:t>User Hovers over "Services” in navbar</w:t>
             </w:r>
           </w:p>
         </w:tc>
         <w:tc>
           <w:tcPr>
-            <w:tcW w:w="1356" w:type="dxa"/>
+            <w:tcW w:w="1499" w:type="dxa"/>
             <w:tcBorders>
               <w:top w:val="single" w:sz="4" w:space="0" w:color="auto"/>
               <w:left w:val="single" w:sz="4" w:space="0" w:color="auto"/>
@@ -18299,13 +18294,11 @@
               <w:autoSpaceDE/>
               <w:autoSpaceDN/>
               <w:rPr>
-                <w:rFonts w:ascii="Aptos Narrow" w:hAnsi="Aptos Narrow"/>
                 <w:color w:val="000000"/>
               </w:rPr>
             </w:pPr>
             <w:r>
               <w:rPr>
-                <w:rFonts w:ascii="Aptos Narrow" w:hAnsi="Aptos Narrow"/>
                 <w:color w:val="000000"/>
               </w:rPr>
               <w:t>Services are displayed</w:t>
@@ -18314,7 +18307,7 @@
         </w:tc>
         <w:tc>
           <w:tcPr>
-            <w:tcW w:w="1358" w:type="dxa"/>
+            <w:tcW w:w="1499" w:type="dxa"/>
             <w:tcBorders>
               <w:top w:val="single" w:sz="4" w:space="0" w:color="auto"/>
               <w:left w:val="single" w:sz="4" w:space="0" w:color="auto"/>
@@ -18331,13 +18324,11 @@
               <w:autoSpaceDE/>
               <w:autoSpaceDN/>
               <w:rPr>
-                <w:rFonts w:ascii="Aptos Narrow" w:hAnsi="Aptos Narrow"/>
                 <w:color w:val="000000"/>
               </w:rPr>
             </w:pPr>
             <w:r>
               <w:rPr>
-                <w:rFonts w:ascii="Aptos Narrow" w:hAnsi="Aptos Narrow"/>
                 <w:color w:val="000000"/>
               </w:rPr>
               <w:t>Services are displayed</w:t>
@@ -18346,7 +18337,7 @@
         </w:tc>
         <w:tc>
           <w:tcPr>
-            <w:tcW w:w="828" w:type="dxa"/>
+            <w:tcW w:w="1152" w:type="dxa"/>
             <w:tcBorders>
               <w:top w:val="single" w:sz="4" w:space="0" w:color="auto"/>
               <w:left w:val="single" w:sz="4" w:space="0" w:color="auto"/>
@@ -18363,13 +18354,11 @@
               <w:autoSpaceDE/>
               <w:autoSpaceDN/>
               <w:rPr>
-                <w:rFonts w:ascii="Aptos Narrow" w:hAnsi="Aptos Narrow"/>
                 <w:color w:val="000000"/>
               </w:rPr>
             </w:pPr>
             <w:r>
               <w:rPr>
-                <w:rFonts w:ascii="Aptos Narrow" w:hAnsi="Aptos Narrow"/>
                 <w:color w:val="000000"/>
               </w:rPr>
               <w:t>Pass</w:t>
@@ -18379,11 +18368,11 @@
       </w:tr>
       <w:tr>
         <w:trPr>
-          <w:trHeight w:val="825"/>
+          <w:trHeight w:val="784"/>
         </w:trPr>
         <w:tc>
           <w:tcPr>
-            <w:tcW w:w="708" w:type="dxa"/>
+            <w:tcW w:w="747" w:type="dxa"/>
             <w:tcBorders>
               <w:top w:val="single" w:sz="4" w:space="0" w:color="auto"/>
               <w:left w:val="single" w:sz="4" w:space="0" w:color="auto"/>
@@ -18401,13 +18390,11 @@
               <w:autoSpaceDN/>
               <w:jc w:val="right"/>
               <w:rPr>
-                <w:rFonts w:ascii="Aptos Narrow" w:hAnsi="Aptos Narrow"/>
                 <w:color w:val="000000"/>
               </w:rPr>
             </w:pPr>
             <w:r>
               <w:rPr>
-                <w:rFonts w:ascii="Aptos Narrow" w:hAnsi="Aptos Narrow"/>
                 <w:color w:val="000000"/>
               </w:rPr>
               <w:t>7</w:t>
@@ -18416,7 +18403,7 @@
         </w:tc>
         <w:tc>
           <w:tcPr>
-            <w:tcW w:w="1730" w:type="dxa"/>
+            <w:tcW w:w="1727" w:type="dxa"/>
             <w:tcBorders>
               <w:top w:val="single" w:sz="4" w:space="0" w:color="auto"/>
               <w:left w:val="single" w:sz="4" w:space="0" w:color="auto"/>
@@ -18433,13 +18420,11 @@
               <w:autoSpaceDE/>
               <w:autoSpaceDN/>
               <w:rPr>
-                <w:rFonts w:ascii="Aptos Narrow" w:hAnsi="Aptos Narrow"/>
                 <w:color w:val="000000"/>
               </w:rPr>
             </w:pPr>
             <w:r>
               <w:rPr>
-                <w:rFonts w:ascii="Aptos Narrow" w:hAnsi="Aptos Narrow"/>
                 <w:color w:val="000000"/>
               </w:rPr>
               <w:t>View Blog Section</w:t>
@@ -18448,7 +18433,7 @@
         </w:tc>
         <w:tc>
           <w:tcPr>
-            <w:tcW w:w="1360" w:type="dxa"/>
+            <w:tcW w:w="1633" w:type="dxa"/>
             <w:tcBorders>
               <w:top w:val="single" w:sz="4" w:space="0" w:color="auto"/>
               <w:left w:val="single" w:sz="4" w:space="0" w:color="auto"/>
@@ -18465,13 +18450,11 @@
               <w:autoSpaceDE/>
               <w:autoSpaceDN/>
               <w:rPr>
-                <w:rFonts w:ascii="Aptos Narrow" w:hAnsi="Aptos Narrow"/>
                 <w:color w:val="000000"/>
               </w:rPr>
             </w:pPr>
             <w:r>
               <w:rPr>
-                <w:rFonts w:ascii="Aptos Narrow" w:hAnsi="Aptos Narrow"/>
                 <w:color w:val="000000"/>
               </w:rPr>
               <w:t>User navigates to blog section</w:t>
@@ -18480,7 +18463,7 @@
         </w:tc>
         <w:tc>
           <w:tcPr>
-            <w:tcW w:w="1356" w:type="dxa"/>
+            <w:tcW w:w="1499" w:type="dxa"/>
             <w:tcBorders>
               <w:top w:val="single" w:sz="4" w:space="0" w:color="auto"/>
               <w:left w:val="single" w:sz="4" w:space="0" w:color="auto"/>
@@ -18497,13 +18480,11 @@
               <w:autoSpaceDE/>
               <w:autoSpaceDN/>
               <w:rPr>
-                <w:rFonts w:ascii="Aptos Narrow" w:hAnsi="Aptos Narrow"/>
                 <w:color w:val="000000"/>
               </w:rPr>
             </w:pPr>
             <w:r>
               <w:rPr>
-                <w:rFonts w:ascii="Aptos Narrow" w:hAnsi="Aptos Narrow"/>
                 <w:color w:val="000000"/>
               </w:rPr>
               <w:t>Blog page is displayed</w:t>
@@ -18512,7 +18493,7 @@
         </w:tc>
         <w:tc>
           <w:tcPr>
-            <w:tcW w:w="1358" w:type="dxa"/>
+            <w:tcW w:w="1499" w:type="dxa"/>
             <w:tcBorders>
               <w:top w:val="single" w:sz="4" w:space="0" w:color="auto"/>
               <w:left w:val="single" w:sz="4" w:space="0" w:color="auto"/>
@@ -18529,13 +18510,11 @@
               <w:autoSpaceDE/>
               <w:autoSpaceDN/>
               <w:rPr>
-                <w:rFonts w:ascii="Aptos Narrow" w:hAnsi="Aptos Narrow"/>
                 <w:color w:val="000000"/>
               </w:rPr>
             </w:pPr>
             <w:r>
               <w:rPr>
-                <w:rFonts w:ascii="Aptos Narrow" w:hAnsi="Aptos Narrow"/>
                 <w:color w:val="000000"/>
               </w:rPr>
               <w:t>Blog page displayed</w:t>
@@ -18544,7 +18523,7 @@
         </w:tc>
         <w:tc>
           <w:tcPr>
-            <w:tcW w:w="828" w:type="dxa"/>
+            <w:tcW w:w="1152" w:type="dxa"/>
             <w:tcBorders>
               <w:top w:val="single" w:sz="4" w:space="0" w:color="auto"/>
               <w:left w:val="single" w:sz="4" w:space="0" w:color="auto"/>
@@ -18561,13 +18540,11 @@
               <w:autoSpaceDE/>
               <w:autoSpaceDN/>
               <w:rPr>
-                <w:rFonts w:ascii="Aptos Narrow" w:hAnsi="Aptos Narrow"/>
                 <w:color w:val="000000"/>
               </w:rPr>
             </w:pPr>
             <w:r>
               <w:rPr>
-                <w:rFonts w:ascii="Aptos Narrow" w:hAnsi="Aptos Narrow"/>
                 <w:color w:val="000000"/>
               </w:rPr>
               <w:t>Pass</w:t>
@@ -18577,11 +18554,11 @@
       </w:tr>
       <w:tr>
         <w:trPr>
-          <w:trHeight w:val="1200"/>
+          <w:trHeight w:val="1139"/>
         </w:trPr>
         <w:tc>
           <w:tcPr>
-            <w:tcW w:w="708" w:type="dxa"/>
+            <w:tcW w:w="747" w:type="dxa"/>
             <w:tcBorders>
               <w:top w:val="single" w:sz="4" w:space="0" w:color="auto"/>
               <w:left w:val="single" w:sz="4" w:space="0" w:color="auto"/>
@@ -18599,13 +18576,11 @@
               <w:autoSpaceDN/>
               <w:jc w:val="right"/>
               <w:rPr>
-                <w:rFonts w:ascii="Aptos Narrow" w:hAnsi="Aptos Narrow"/>
                 <w:color w:val="000000"/>
               </w:rPr>
             </w:pPr>
             <w:r>
               <w:rPr>
-                <w:rFonts w:ascii="Aptos Narrow" w:hAnsi="Aptos Narrow"/>
                 <w:color w:val="000000"/>
               </w:rPr>
               <w:t>8</w:t>
@@ -18614,7 +18589,7 @@
         </w:tc>
         <w:tc>
           <w:tcPr>
-            <w:tcW w:w="1730" w:type="dxa"/>
+            <w:tcW w:w="1727" w:type="dxa"/>
             <w:tcBorders>
               <w:top w:val="single" w:sz="4" w:space="0" w:color="auto"/>
               <w:left w:val="single" w:sz="4" w:space="0" w:color="auto"/>
@@ -18631,22 +18606,17 @@
               <w:autoSpaceDE/>
               <w:autoSpaceDN/>
               <w:rPr>
-                <w:rFonts w:ascii="Aptos Narrow" w:hAnsi="Aptos Narrow"/>
                 <w:color w:val="000000"/>
               </w:rPr>
             </w:pPr>
             <w:r>
-              <w:rPr>
-                <w:rFonts w:ascii="Aptos Narrow" w:hAnsi="Aptos Narrow"/>
-                <w:color w:val="000000"/>
-              </w:rPr>
-              <w:t>Contact/Support Form Submission</w:t>
+              <w:t>View Notifications</w:t>
             </w:r>
           </w:p>
         </w:tc>
         <w:tc>
           <w:tcPr>
-            <w:tcW w:w="1360" w:type="dxa"/>
+            <w:tcW w:w="1633" w:type="dxa"/>
             <w:tcBorders>
               <w:top w:val="single" w:sz="4" w:space="0" w:color="auto"/>
               <w:left w:val="single" w:sz="4" w:space="0" w:color="auto"/>
@@ -18663,22 +18633,17 @@
               <w:autoSpaceDE/>
               <w:autoSpaceDN/>
               <w:rPr>
-                <w:rFonts w:ascii="Aptos Narrow" w:hAnsi="Aptos Narrow"/>
                 <w:color w:val="000000"/>
               </w:rPr>
             </w:pPr>
             <w:r>
-              <w:rPr>
-                <w:rFonts w:ascii="Aptos Narrow" w:hAnsi="Aptos Narrow"/>
-                <w:color w:val="000000"/>
-              </w:rPr>
-              <w:t>User fills out and submits the contact form</w:t>
+              <w:t>User clicks on the notification icon</w:t>
             </w:r>
           </w:p>
         </w:tc>
         <w:tc>
           <w:tcPr>
-            <w:tcW w:w="1356" w:type="dxa"/>
+            <w:tcW w:w="1499" w:type="dxa"/>
             <w:tcBorders>
               <w:top w:val="single" w:sz="4" w:space="0" w:color="auto"/>
               <w:left w:val="single" w:sz="4" w:space="0" w:color="auto"/>
@@ -18695,22 +18660,17 @@
               <w:autoSpaceDE/>
               <w:autoSpaceDN/>
               <w:rPr>
-                <w:rFonts w:ascii="Aptos Narrow" w:hAnsi="Aptos Narrow"/>
                 <w:color w:val="000000"/>
               </w:rPr>
             </w:pPr>
             <w:r>
-              <w:rPr>
-                <w:rFonts w:ascii="Aptos Narrow" w:hAnsi="Aptos Narrow"/>
-                <w:color w:val="000000"/>
-              </w:rPr>
-              <w:t>Contact request is successfully submitted</w:t>
+              <w:t>User sees a list of personal notifications</w:t>
             </w:r>
           </w:p>
         </w:tc>
         <w:tc>
           <w:tcPr>
-            <w:tcW w:w="1358" w:type="dxa"/>
+            <w:tcW w:w="1499" w:type="dxa"/>
             <w:tcBorders>
               <w:top w:val="single" w:sz="4" w:space="0" w:color="auto"/>
               <w:left w:val="single" w:sz="4" w:space="0" w:color="auto"/>
@@ -18727,22 +18687,17 @@
               <w:autoSpaceDE/>
               <w:autoSpaceDN/>
               <w:rPr>
-                <w:rFonts w:ascii="Aptos Narrow" w:hAnsi="Aptos Narrow"/>
                 <w:color w:val="000000"/>
               </w:rPr>
             </w:pPr>
             <w:r>
-              <w:rPr>
-                <w:rFonts w:ascii="Aptos Narrow" w:hAnsi="Aptos Narrow"/>
-                <w:color w:val="000000"/>
-              </w:rPr>
-              <w:t>Contact request successfully submitted</w:t>
+              <w:t>Personal notifications displayed</w:t>
             </w:r>
           </w:p>
         </w:tc>
         <w:tc>
           <w:tcPr>
-            <w:tcW w:w="828" w:type="dxa"/>
+            <w:tcW w:w="1152" w:type="dxa"/>
             <w:tcBorders>
               <w:top w:val="single" w:sz="4" w:space="0" w:color="auto"/>
               <w:left w:val="single" w:sz="4" w:space="0" w:color="auto"/>
@@ -18759,13 +18714,11 @@
               <w:autoSpaceDE/>
               <w:autoSpaceDN/>
               <w:rPr>
-                <w:rFonts w:ascii="Aptos Narrow" w:hAnsi="Aptos Narrow"/>
                 <w:color w:val="000000"/>
               </w:rPr>
             </w:pPr>
             <w:r>
               <w:rPr>
-                <w:rFonts w:ascii="Aptos Narrow" w:hAnsi="Aptos Narrow"/>
                 <w:color w:val="000000"/>
               </w:rPr>
               <w:t>Pass</w:t>
@@ -18775,11 +18728,164 @@
       </w:tr>
       <w:tr>
         <w:trPr>
-          <w:trHeight w:val="1200"/>
+          <w:trHeight w:val="1139"/>
         </w:trPr>
         <w:tc>
           <w:tcPr>
-            <w:tcW w:w="708" w:type="dxa"/>
+            <w:tcW w:w="747" w:type="dxa"/>
+            <w:tcBorders>
+              <w:top w:val="single" w:sz="4" w:space="0" w:color="auto"/>
+              <w:left w:val="single" w:sz="4" w:space="0" w:color="auto"/>
+              <w:bottom w:val="single" w:sz="4" w:space="0" w:color="auto"/>
+              <w:right w:val="single" w:sz="4" w:space="0" w:color="auto"/>
+            </w:tcBorders>
+            <w:shd w:val="clear" w:color="auto" w:fill="auto"/>
+            <w:vAlign w:val="center"/>
+          </w:tcPr>
+          <w:p>
+            <w:pPr>
+              <w:widowControl/>
+              <w:autoSpaceDE/>
+              <w:autoSpaceDN/>
+              <w:jc w:val="right"/>
+              <w:rPr>
+                <w:color w:val="000000"/>
+              </w:rPr>
+            </w:pPr>
+            <w:r>
+              <w:rPr>
+                <w:color w:val="000000"/>
+              </w:rPr>
+              <w:t>9</w:t>
+            </w:r>
+          </w:p>
+        </w:tc>
+        <w:tc>
+          <w:tcPr>
+            <w:tcW w:w="1727" w:type="dxa"/>
+            <w:tcBorders>
+              <w:top w:val="single" w:sz="4" w:space="0" w:color="auto"/>
+              <w:left w:val="single" w:sz="4" w:space="0" w:color="auto"/>
+              <w:bottom w:val="single" w:sz="4" w:space="0" w:color="auto"/>
+              <w:right w:val="single" w:sz="4" w:space="0" w:color="auto"/>
+            </w:tcBorders>
+            <w:shd w:val="clear" w:color="auto" w:fill="auto"/>
+            <w:vAlign w:val="center"/>
+          </w:tcPr>
+          <w:p>
+            <w:pPr>
+              <w:widowControl/>
+              <w:autoSpaceDE/>
+              <w:autoSpaceDN/>
+            </w:pPr>
+            <w:r>
+              <w:t>Found Button</w:t>
+            </w:r>
+          </w:p>
+        </w:tc>
+        <w:tc>
+          <w:tcPr>
+            <w:tcW w:w="1633" w:type="dxa"/>
+            <w:tcBorders>
+              <w:top w:val="single" w:sz="4" w:space="0" w:color="auto"/>
+              <w:left w:val="single" w:sz="4" w:space="0" w:color="auto"/>
+              <w:bottom w:val="single" w:sz="4" w:space="0" w:color="auto"/>
+              <w:right w:val="single" w:sz="4" w:space="0" w:color="auto"/>
+            </w:tcBorders>
+            <w:shd w:val="clear" w:color="auto" w:fill="auto"/>
+            <w:vAlign w:val="center"/>
+          </w:tcPr>
+          <w:p>
+            <w:pPr>
+              <w:widowControl/>
+              <w:autoSpaceDE/>
+              <w:autoSpaceDN/>
+            </w:pPr>
+            <w:r>
+              <w:t>User clicks the "Found" button on their report</w:t>
+            </w:r>
+          </w:p>
+        </w:tc>
+        <w:tc>
+          <w:tcPr>
+            <w:tcW w:w="1499" w:type="dxa"/>
+            <w:tcBorders>
+              <w:top w:val="single" w:sz="4" w:space="0" w:color="auto"/>
+              <w:left w:val="single" w:sz="4" w:space="0" w:color="auto"/>
+              <w:bottom w:val="single" w:sz="4" w:space="0" w:color="auto"/>
+              <w:right w:val="single" w:sz="4" w:space="0" w:color="auto"/>
+            </w:tcBorders>
+            <w:shd w:val="clear" w:color="auto" w:fill="auto"/>
+            <w:vAlign w:val="center"/>
+          </w:tcPr>
+          <w:p>
+            <w:pPr>
+              <w:widowControl/>
+              <w:autoSpaceDE/>
+              <w:autoSpaceDN/>
+            </w:pPr>
+            <w:r>
+              <w:t>A message is sent to the admin that the pet is found</w:t>
+            </w:r>
+          </w:p>
+        </w:tc>
+        <w:tc>
+          <w:tcPr>
+            <w:tcW w:w="1499" w:type="dxa"/>
+            <w:tcBorders>
+              <w:top w:val="single" w:sz="4" w:space="0" w:color="auto"/>
+              <w:left w:val="single" w:sz="4" w:space="0" w:color="auto"/>
+              <w:bottom w:val="single" w:sz="4" w:space="0" w:color="auto"/>
+              <w:right w:val="single" w:sz="4" w:space="0" w:color="auto"/>
+            </w:tcBorders>
+            <w:shd w:val="clear" w:color="auto" w:fill="auto"/>
+            <w:vAlign w:val="center"/>
+          </w:tcPr>
+          <w:p>
+            <w:pPr>
+              <w:widowControl/>
+              <w:autoSpaceDE/>
+              <w:autoSpaceDN/>
+            </w:pPr>
+            <w:r>
+              <w:t>Message successfully sent to the admin panel</w:t>
+            </w:r>
+          </w:p>
+        </w:tc>
+        <w:tc>
+          <w:tcPr>
+            <w:tcW w:w="1152" w:type="dxa"/>
+            <w:tcBorders>
+              <w:top w:val="single" w:sz="4" w:space="0" w:color="auto"/>
+              <w:left w:val="single" w:sz="4" w:space="0" w:color="auto"/>
+              <w:bottom w:val="single" w:sz="4" w:space="0" w:color="auto"/>
+              <w:right w:val="single" w:sz="4" w:space="0" w:color="auto"/>
+            </w:tcBorders>
+            <w:shd w:val="clear" w:color="auto" w:fill="auto"/>
+            <w:vAlign w:val="center"/>
+          </w:tcPr>
+          <w:p>
+            <w:pPr>
+              <w:widowControl/>
+              <w:autoSpaceDE/>
+              <w:autoSpaceDN/>
+              <w:rPr>
+                <w:color w:val="000000"/>
+              </w:rPr>
+            </w:pPr>
+            <w:r>
+              <w:t>Pass</w:t>
+            </w:r>
+          </w:p>
+        </w:tc>
+      </w:tr>
+      <w:tr>
+        <w:trPr>
+          <w:trHeight w:val="1139"/>
+        </w:trPr>
+        <w:tc>
+          <w:tcPr>
+            <w:tcW w:w="747" w:type="dxa"/>
             <w:tcBorders>
               <w:top w:val="single" w:sz="4" w:space="0" w:color="auto"/>
               <w:left w:val="single" w:sz="4" w:space="0" w:color="auto"/>
@@ -18797,22 +18903,20 @@
               <w:autoSpaceDN/>
               <w:jc w:val="right"/>
               <w:rPr>
-                <w:rFonts w:ascii="Aptos Narrow" w:hAnsi="Aptos Narrow"/>
                 <w:color w:val="000000"/>
               </w:rPr>
             </w:pPr>
             <w:r>
               <w:rPr>
-                <w:rFonts w:ascii="Aptos Narrow" w:hAnsi="Aptos Narrow"/>
                 <w:color w:val="000000"/>
               </w:rPr>
-              <w:t>9</w:t>
+              <w:t>10</w:t>
             </w:r>
           </w:p>
         </w:tc>
         <w:tc>
           <w:tcPr>
-            <w:tcW w:w="1730" w:type="dxa"/>
+            <w:tcW w:w="1727" w:type="dxa"/>
             <w:tcBorders>
               <w:top w:val="single" w:sz="4" w:space="0" w:color="auto"/>
               <w:left w:val="single" w:sz="4" w:space="0" w:color="auto"/>
@@ -18829,13 +18933,11 @@
               <w:autoSpaceDE/>
               <w:autoSpaceDN/>
               <w:rPr>
-                <w:rFonts w:ascii="Aptos Narrow" w:hAnsi="Aptos Narrow"/>
                 <w:color w:val="000000"/>
               </w:rPr>
             </w:pPr>
             <w:r>
               <w:rPr>
-                <w:rFonts w:ascii="Aptos Narrow" w:hAnsi="Aptos Narrow"/>
                 <w:color w:val="000000"/>
               </w:rPr>
               <w:t>Logout</w:t>
@@ -18844,7 +18946,7 @@
         </w:tc>
         <w:tc>
           <w:tcPr>
-            <w:tcW w:w="1360" w:type="dxa"/>
+            <w:tcW w:w="1633" w:type="dxa"/>
             <w:tcBorders>
               <w:top w:val="single" w:sz="4" w:space="0" w:color="auto"/>
               <w:left w:val="single" w:sz="4" w:space="0" w:color="auto"/>
@@ -18861,13 +18963,11 @@
               <w:autoSpaceDE/>
               <w:autoSpaceDN/>
               <w:rPr>
-                <w:rFonts w:ascii="Aptos Narrow" w:hAnsi="Aptos Narrow"/>
                 <w:color w:val="000000"/>
               </w:rPr>
             </w:pPr>
             <w:r>
               <w:rPr>
-                <w:rFonts w:ascii="Aptos Narrow" w:hAnsi="Aptos Narrow"/>
                 <w:color w:val="000000"/>
               </w:rPr>
               <w:t>User clicks "Logout"</w:t>
@@ -18876,7 +18976,7 @@
         </w:tc>
         <w:tc>
           <w:tcPr>
-            <w:tcW w:w="1356" w:type="dxa"/>
+            <w:tcW w:w="1499" w:type="dxa"/>
             <w:tcBorders>
               <w:top w:val="single" w:sz="4" w:space="0" w:color="auto"/>
               <w:left w:val="single" w:sz="4" w:space="0" w:color="auto"/>
@@ -18893,13 +18993,11 @@
               <w:autoSpaceDE/>
               <w:autoSpaceDN/>
               <w:rPr>
-                <w:rFonts w:ascii="Aptos Narrow" w:hAnsi="Aptos Narrow"/>
                 <w:color w:val="000000"/>
               </w:rPr>
             </w:pPr>
             <w:r>
               <w:rPr>
-                <w:rFonts w:ascii="Aptos Narrow" w:hAnsi="Aptos Narrow"/>
                 <w:color w:val="000000"/>
               </w:rPr>
               <w:t>User is redirected to the home page</w:t>
@@ -18908,7 +19006,7 @@
         </w:tc>
         <w:tc>
           <w:tcPr>
-            <w:tcW w:w="1358" w:type="dxa"/>
+            <w:tcW w:w="1499" w:type="dxa"/>
             <w:tcBorders>
               <w:top w:val="single" w:sz="4" w:space="0" w:color="auto"/>
               <w:left w:val="single" w:sz="4" w:space="0" w:color="auto"/>
@@ -18925,13 +19023,11 @@
               <w:autoSpaceDE/>
               <w:autoSpaceDN/>
               <w:rPr>
-                <w:rFonts w:ascii="Aptos Narrow" w:hAnsi="Aptos Narrow"/>
                 <w:color w:val="000000"/>
               </w:rPr>
             </w:pPr>
             <w:r>
               <w:rPr>
-                <w:rFonts w:ascii="Aptos Narrow" w:hAnsi="Aptos Narrow"/>
                 <w:color w:val="000000"/>
               </w:rPr>
               <w:t>User redirected to the home page</w:t>
@@ -18940,7 +19036,7 @@
         </w:tc>
         <w:tc>
           <w:tcPr>
-            <w:tcW w:w="828" w:type="dxa"/>
+            <w:tcW w:w="1152" w:type="dxa"/>
             <w:tcBorders>
               <w:top w:val="single" w:sz="4" w:space="0" w:color="auto"/>
               <w:left w:val="single" w:sz="4" w:space="0" w:color="auto"/>
@@ -18957,13 +19053,11 @@
               <w:autoSpaceDE/>
               <w:autoSpaceDN/>
               <w:rPr>
-                <w:rFonts w:ascii="Aptos Narrow" w:hAnsi="Aptos Narrow"/>
                 <w:color w:val="000000"/>
               </w:rPr>
             </w:pPr>
             <w:r>
               <w:rPr>
-                <w:rFonts w:ascii="Aptos Narrow" w:hAnsi="Aptos Narrow"/>
                 <w:color w:val="000000"/>
               </w:rPr>
               <w:t>Pass</w:t>
@@ -18976,20 +19070,6 @@
       <w:pPr>
         <w:spacing w:line="360" w:lineRule="auto"/>
         <w:ind w:right="-154"/>
-        <w:jc w:val="center"/>
-        <w:rPr>
-          <w:b/>
-          <w:bCs/>
-          <w:sz w:val="28"/>
-          <w:szCs w:val="28"/>
-        </w:rPr>
-      </w:pPr>
-    </w:p>
-    <w:p>
-      <w:pPr>
-        <w:spacing w:line="360" w:lineRule="auto"/>
-        <w:ind w:right="-154"/>
-        <w:jc w:val="center"/>
         <w:rPr>
           <w:b/>
           <w:bCs/>
@@ -19349,33 +19429,11 @@
       <w:pPr>
         <w:pStyle w:val="BodyText"/>
         <w:spacing w:line="360" w:lineRule="auto"/>
-        <w:ind w:left="360" w:right="-154"/>
-        <w:jc w:val="both"/>
-      </w:pPr>
-    </w:p>
-    <w:p>
-      <w:pPr>
-        <w:pStyle w:val="BodyText"/>
-        <w:spacing w:line="360" w:lineRule="auto"/>
-        <w:ind w:left="360" w:right="-154"/>
-        <w:jc w:val="both"/>
-      </w:pPr>
-    </w:p>
-    <w:p>
-      <w:pPr>
-        <w:pStyle w:val="BodyText"/>
-        <w:spacing w:line="360" w:lineRule="auto"/>
-        <w:ind w:left="360" w:right="-154"/>
-        <w:jc w:val="both"/>
-      </w:pPr>
-    </w:p>
-    <w:p>
-      <w:pPr>
-        <w:pStyle w:val="BodyText"/>
-        <w:spacing w:line="360" w:lineRule="auto"/>
-        <w:ind w:left="360" w:right="-154"/>
-        <w:jc w:val="both"/>
-      </w:pPr>
+        <w:ind w:right="-154"/>
+        <w:jc w:val="both"/>
+      </w:pPr>
+      <w:bookmarkStart w:id="63" w:name="_GoBack"/>
+      <w:bookmarkEnd w:id="63"/>
     </w:p>
     <w:p>
       <w:pPr>
@@ -19392,9 +19450,10 @@
         <w:ind w:left="0" w:right="-154" w:hanging="450"/>
         <w:jc w:val="both"/>
       </w:pPr>
-      <w:bookmarkStart w:id="63" w:name="_Toc138412871"/>
-      <w:bookmarkStart w:id="64" w:name="_Toc169638230"/>
-      <w:r>
+      <w:bookmarkStart w:id="64" w:name="_Toc138412871"/>
+      <w:bookmarkStart w:id="65" w:name="_Toc169638230"/>
+      <w:r>
+        <w:lastRenderedPageBreak/>
         <w:t>Future</w:t>
       </w:r>
       <w:r>
@@ -19406,8 +19465,8 @@
       <w:r>
         <w:t>Recommendations</w:t>
       </w:r>
-      <w:bookmarkEnd w:id="63"/>
       <w:bookmarkEnd w:id="64"/>
+      <w:bookmarkEnd w:id="65"/>
     </w:p>
     <w:p>
       <w:pPr>
@@ -20482,7 +20541,7 @@
 </file>
 
 <file path=word/endnotes.xml><?xml version="1.0" encoding="utf-8"?>
-<w:endnotes xmlns:wpc="http://schemas.microsoft.com/office/word/2010/wordprocessingCanvas" xmlns:cx="http://schemas.microsoft.com/office/drawing/2014/chartex" xmlns:cx1="http://schemas.microsoft.com/office/drawing/2015/9/8/chartex" xmlns:cx2="http://schemas.microsoft.com/office/drawing/2015/10/21/chartex" xmlns:cx3="http://schemas.microsoft.com/office/drawing/2016/5/9/chartex" xmlns:cx4="http://schemas.microsoft.com/office/drawing/2016/5/10/chartex" xmlns:cx5="http://schemas.microsoft.com/office/drawing/2016/5/11/chartex" xmlns:cx6="http://schemas.microsoft.com/office/drawing/2016/5/12/chartex" xmlns:cx7="http://schemas.microsoft.com/office/drawing/2016/5/13/chartex" xmlns:cx8="http://schemas.microsoft.com/office/drawing/2016/5/14/chartex" xmlns:mc="http://schemas.openxmlformats.org/markup-compatibility/2006" xmlns:aink="http://schemas.microsoft.com/office/drawing/2016/ink" xmlns:am3d="http://schemas.microsoft.com/office/drawing/2017/model3d" xmlns:o="urn:schemas-microsoft-com:office:office" xmlns:oel="http://schemas.microsoft.com/office/2019/extlst" xmlns:r="http://schemas.openxmlformats.org/officeDocument/2006/relationships" xmlns:m="http://schemas.openxmlformats.org/officeDocument/2006/math" xmlns:v="urn:schemas-microsoft-com:vml" xmlns:wp14="http://schemas.microsoft.com/office/word/2010/wordprocessingDrawing" xmlns:wp="http://schemas.openxmlformats.org/drawingml/2006/wordprocessingDrawing" xmlns:w10="urn:schemas-microsoft-com:office:word" xmlns:w="http://schemas.openxmlformats.org/wordprocessingml/2006/main" xmlns:w14="http://schemas.microsoft.com/office/word/2010/wordml" xmlns:w15="http://schemas.microsoft.com/office/word/2012/wordml" xmlns:w16cex="http://schemas.microsoft.com/office/word/2018/wordml/cex" xmlns:w16cid="http://schemas.microsoft.com/office/word/2016/wordml/cid" xmlns:w16="http://schemas.microsoft.com/office/word/2018/wordml" xmlns:w16sdtdh="http://schemas.microsoft.com/office/word/2020/wordml/sdtdatahash" xmlns:w16se="http://schemas.microsoft.com/office/word/2015/wordml/symex" xmlns:wpg="http://schemas.microsoft.com/office/word/2010/wordprocessingGroup" xmlns:wpi="http://schemas.microsoft.com/office/word/2010/wordprocessingInk" xmlns:wne="http://schemas.microsoft.com/office/word/2006/wordml" xmlns:wps="http://schemas.microsoft.com/office/word/2010/wordprocessingShape" mc:Ignorable="w14 w15 w16se w16cid w16 w16cex w16sdtdh wp14">
+<w:endnotes xmlns:wpc="http://schemas.microsoft.com/office/word/2010/wordprocessingCanvas" xmlns:mc="http://schemas.openxmlformats.org/markup-compatibility/2006" xmlns:o="urn:schemas-microsoft-com:office:office" xmlns:r="http://schemas.openxmlformats.org/officeDocument/2006/relationships" xmlns:m="http://schemas.openxmlformats.org/officeDocument/2006/math" xmlns:v="urn:schemas-microsoft-com:vml" xmlns:wp14="http://schemas.microsoft.com/office/word/2010/wordprocessingDrawing" xmlns:wp="http://schemas.openxmlformats.org/drawingml/2006/wordprocessingDrawing" xmlns:w10="urn:schemas-microsoft-com:office:word" xmlns:w="http://schemas.openxmlformats.org/wordprocessingml/2006/main" xmlns:w14="http://schemas.microsoft.com/office/word/2010/wordml" xmlns:w15="http://schemas.microsoft.com/office/word/2012/wordml" xmlns:wpg="http://schemas.microsoft.com/office/word/2010/wordprocessingGroup" xmlns:wpi="http://schemas.microsoft.com/office/word/2010/wordprocessingInk" xmlns:wne="http://schemas.microsoft.com/office/word/2006/wordml" xmlns:wps="http://schemas.microsoft.com/office/word/2010/wordprocessingShape" mc:Ignorable="w14 w15 wp14">
   <w:endnote w:type="separator" w:id="-1">
     <w:p>
       <w:r>
@@ -20501,7 +20560,7 @@
 </file>
 
 <file path=word/footer1.xml><?xml version="1.0" encoding="utf-8"?>
-<w:ftr xmlns:wpc="http://schemas.microsoft.com/office/word/2010/wordprocessingCanvas" xmlns:cx="http://schemas.microsoft.com/office/drawing/2014/chartex" xmlns:cx1="http://schemas.microsoft.com/office/drawing/2015/9/8/chartex" xmlns:cx2="http://schemas.microsoft.com/office/drawing/2015/10/21/chartex" xmlns:cx3="http://schemas.microsoft.com/office/drawing/2016/5/9/chartex" xmlns:cx4="http://schemas.microsoft.com/office/drawing/2016/5/10/chartex" xmlns:cx5="http://schemas.microsoft.com/office/drawing/2016/5/11/chartex" xmlns:cx6="http://schemas.microsoft.com/office/drawing/2016/5/12/chartex" xmlns:cx7="http://schemas.microsoft.com/office/drawing/2016/5/13/chartex" xmlns:cx8="http://schemas.microsoft.com/office/drawing/2016/5/14/chartex" xmlns:mc="http://schemas.openxmlformats.org/markup-compatibility/2006" xmlns:aink="http://schemas.microsoft.com/office/drawing/2016/ink" xmlns:am3d="http://schemas.microsoft.com/office/drawing/2017/model3d" xmlns:o="urn:schemas-microsoft-com:office:office" xmlns:oel="http://schemas.microsoft.com/office/2019/extlst" xmlns:r="http://schemas.openxmlformats.org/officeDocument/2006/relationships" xmlns:m="http://schemas.openxmlformats.org/officeDocument/2006/math" xmlns:v="urn:schemas-microsoft-com:vml" xmlns:wp14="http://schemas.microsoft.com/office/word/2010/wordprocessingDrawing" xmlns:wp="http://schemas.openxmlformats.org/drawingml/2006/wordprocessingDrawing" xmlns:w10="urn:schemas-microsoft-com:office:word" xmlns:w="http://schemas.openxmlformats.org/wordprocessingml/2006/main" xmlns:w14="http://schemas.microsoft.com/office/word/2010/wordml" xmlns:w15="http://schemas.microsoft.com/office/word/2012/wordml" xmlns:w16cex="http://schemas.microsoft.com/office/word/2018/wordml/cex" xmlns:w16cid="http://schemas.microsoft.com/office/word/2016/wordml/cid" xmlns:w16="http://schemas.microsoft.com/office/word/2018/wordml" xmlns:w16sdtdh="http://schemas.microsoft.com/office/word/2020/wordml/sdtdatahash" xmlns:w16se="http://schemas.microsoft.com/office/word/2015/wordml/symex" xmlns:wpg="http://schemas.microsoft.com/office/word/2010/wordprocessingGroup" xmlns:wpi="http://schemas.microsoft.com/office/word/2010/wordprocessingInk" xmlns:wne="http://schemas.microsoft.com/office/word/2006/wordml" xmlns:wps="http://schemas.microsoft.com/office/word/2010/wordprocessingShape" mc:Ignorable="w14 w15 w16se w16cid w16 w16cex w16sdtdh wp14">
+<w:ftr xmlns:wpc="http://schemas.microsoft.com/office/word/2010/wordprocessingCanvas" xmlns:mc="http://schemas.openxmlformats.org/markup-compatibility/2006" xmlns:o="urn:schemas-microsoft-com:office:office" xmlns:r="http://schemas.openxmlformats.org/officeDocument/2006/relationships" xmlns:m="http://schemas.openxmlformats.org/officeDocument/2006/math" xmlns:v="urn:schemas-microsoft-com:vml" xmlns:wp14="http://schemas.microsoft.com/office/word/2010/wordprocessingDrawing" xmlns:wp="http://schemas.openxmlformats.org/drawingml/2006/wordprocessingDrawing" xmlns:w10="urn:schemas-microsoft-com:office:word" xmlns:w="http://schemas.openxmlformats.org/wordprocessingml/2006/main" xmlns:w14="http://schemas.microsoft.com/office/word/2010/wordml" xmlns:w15="http://schemas.microsoft.com/office/word/2012/wordml" xmlns:wpg="http://schemas.microsoft.com/office/word/2010/wordprocessingGroup" xmlns:wpi="http://schemas.microsoft.com/office/word/2010/wordprocessingInk" xmlns:wne="http://schemas.microsoft.com/office/word/2006/wordml" xmlns:wps="http://schemas.microsoft.com/office/word/2010/wordprocessingShape" mc:Ignorable="w14 w15 wp14">
   <w:p>
     <w:pPr>
       <w:pStyle w:val="Footer"/>
@@ -20517,7 +20576,7 @@
 </file>
 
 <file path=word/footer2.xml><?xml version="1.0" encoding="utf-8"?>
-<w:ftr xmlns:wpc="http://schemas.microsoft.com/office/word/2010/wordprocessingCanvas" xmlns:cx="http://schemas.microsoft.com/office/drawing/2014/chartex" xmlns:cx1="http://schemas.microsoft.com/office/drawing/2015/9/8/chartex" xmlns:cx2="http://schemas.microsoft.com/office/drawing/2015/10/21/chartex" xmlns:cx3="http://schemas.microsoft.com/office/drawing/2016/5/9/chartex" xmlns:cx4="http://schemas.microsoft.com/office/drawing/2016/5/10/chartex" xmlns:cx5="http://schemas.microsoft.com/office/drawing/2016/5/11/chartex" xmlns:cx6="http://schemas.microsoft.com/office/drawing/2016/5/12/chartex" xmlns:cx7="http://schemas.microsoft.com/office/drawing/2016/5/13/chartex" xmlns:cx8="http://schemas.microsoft.com/office/drawing/2016/5/14/chartex" xmlns:mc="http://schemas.openxmlformats.org/markup-compatibility/2006" xmlns:aink="http://schemas.microsoft.com/office/drawing/2016/ink" xmlns:am3d="http://schemas.microsoft.com/office/drawing/2017/model3d" xmlns:o="urn:schemas-microsoft-com:office:office" xmlns:oel="http://schemas.microsoft.com/office/2019/extlst" xmlns:r="http://schemas.openxmlformats.org/officeDocument/2006/relationships" xmlns:m="http://schemas.openxmlformats.org/officeDocument/2006/math" xmlns:v="urn:schemas-microsoft-com:vml" xmlns:wp14="http://schemas.microsoft.com/office/word/2010/wordprocessingDrawing" xmlns:wp="http://schemas.openxmlformats.org/drawingml/2006/wordprocessingDrawing" xmlns:w10="urn:schemas-microsoft-com:office:word" xmlns:w="http://schemas.openxmlformats.org/wordprocessingml/2006/main" xmlns:w14="http://schemas.microsoft.com/office/word/2010/wordml" xmlns:w15="http://schemas.microsoft.com/office/word/2012/wordml" xmlns:w16cex="http://schemas.microsoft.com/office/word/2018/wordml/cex" xmlns:w16cid="http://schemas.microsoft.com/office/word/2016/wordml/cid" xmlns:w16="http://schemas.microsoft.com/office/word/2018/wordml" xmlns:w16sdtdh="http://schemas.microsoft.com/office/word/2020/wordml/sdtdatahash" xmlns:w16se="http://schemas.microsoft.com/office/word/2015/wordml/symex" xmlns:wpg="http://schemas.microsoft.com/office/word/2010/wordprocessingGroup" xmlns:wpi="http://schemas.microsoft.com/office/word/2010/wordprocessingInk" xmlns:wne="http://schemas.microsoft.com/office/word/2006/wordml" xmlns:wps="http://schemas.microsoft.com/office/word/2010/wordprocessingShape" mc:Ignorable="w14 w15 w16se w16cid w16 w16cex w16sdtdh wp14">
+<w:ftr xmlns:wpc="http://schemas.microsoft.com/office/word/2010/wordprocessingCanvas" xmlns:mc="http://schemas.openxmlformats.org/markup-compatibility/2006" xmlns:o="urn:schemas-microsoft-com:office:office" xmlns:r="http://schemas.openxmlformats.org/officeDocument/2006/relationships" xmlns:m="http://schemas.openxmlformats.org/officeDocument/2006/math" xmlns:v="urn:schemas-microsoft-com:vml" xmlns:wp14="http://schemas.microsoft.com/office/word/2010/wordprocessingDrawing" xmlns:wp="http://schemas.openxmlformats.org/drawingml/2006/wordprocessingDrawing" xmlns:w10="urn:schemas-microsoft-com:office:word" xmlns:w="http://schemas.openxmlformats.org/wordprocessingml/2006/main" xmlns:w14="http://schemas.microsoft.com/office/word/2010/wordml" xmlns:w15="http://schemas.microsoft.com/office/word/2012/wordml" xmlns:wpg="http://schemas.microsoft.com/office/word/2010/wordprocessingGroup" xmlns:wpi="http://schemas.microsoft.com/office/word/2010/wordprocessingInk" xmlns:wne="http://schemas.microsoft.com/office/word/2006/wordml" xmlns:wps="http://schemas.microsoft.com/office/word/2010/wordprocessingShape" mc:Ignorable="w14 w15 wp14">
   <w:sdt>
     <w:sdtPr>
       <w:id w:val="1690262249"/>
@@ -20570,7 +20629,7 @@
 </file>
 
 <file path=word/footer3.xml><?xml version="1.0" encoding="utf-8"?>
-<w:ftr xmlns:wpc="http://schemas.microsoft.com/office/word/2010/wordprocessingCanvas" xmlns:cx="http://schemas.microsoft.com/office/drawing/2014/chartex" xmlns:cx1="http://schemas.microsoft.com/office/drawing/2015/9/8/chartex" xmlns:cx2="http://schemas.microsoft.com/office/drawing/2015/10/21/chartex" xmlns:cx3="http://schemas.microsoft.com/office/drawing/2016/5/9/chartex" xmlns:cx4="http://schemas.microsoft.com/office/drawing/2016/5/10/chartex" xmlns:cx5="http://schemas.microsoft.com/office/drawing/2016/5/11/chartex" xmlns:cx6="http://schemas.microsoft.com/office/drawing/2016/5/12/chartex" xmlns:cx7="http://schemas.microsoft.com/office/drawing/2016/5/13/chartex" xmlns:cx8="http://schemas.microsoft.com/office/drawing/2016/5/14/chartex" xmlns:mc="http://schemas.openxmlformats.org/markup-compatibility/2006" xmlns:aink="http://schemas.microsoft.com/office/drawing/2016/ink" xmlns:am3d="http://schemas.microsoft.com/office/drawing/2017/model3d" xmlns:o="urn:schemas-microsoft-com:office:office" xmlns:oel="http://schemas.microsoft.com/office/2019/extlst" xmlns:r="http://schemas.openxmlformats.org/officeDocument/2006/relationships" xmlns:m="http://schemas.openxmlformats.org/officeDocument/2006/math" xmlns:v="urn:schemas-microsoft-com:vml" xmlns:wp14="http://schemas.microsoft.com/office/word/2010/wordprocessingDrawing" xmlns:wp="http://schemas.openxmlformats.org/drawingml/2006/wordprocessingDrawing" xmlns:w10="urn:schemas-microsoft-com:office:word" xmlns:w="http://schemas.openxmlformats.org/wordprocessingml/2006/main" xmlns:w14="http://schemas.microsoft.com/office/word/2010/wordml" xmlns:w15="http://schemas.microsoft.com/office/word/2012/wordml" xmlns:w16cex="http://schemas.microsoft.com/office/word/2018/wordml/cex" xmlns:w16cid="http://schemas.microsoft.com/office/word/2016/wordml/cid" xmlns:w16="http://schemas.microsoft.com/office/word/2018/wordml" xmlns:w16sdtdh="http://schemas.microsoft.com/office/word/2020/wordml/sdtdatahash" xmlns:w16se="http://schemas.microsoft.com/office/word/2015/wordml/symex" xmlns:wpg="http://schemas.microsoft.com/office/word/2010/wordprocessingGroup" xmlns:wpi="http://schemas.microsoft.com/office/word/2010/wordprocessingInk" xmlns:wne="http://schemas.microsoft.com/office/word/2006/wordml" xmlns:wps="http://schemas.microsoft.com/office/word/2010/wordprocessingShape" mc:Ignorable="w14 w15 w16se w16cid w16 w16cex w16sdtdh wp14">
+<w:ftr xmlns:wpc="http://schemas.microsoft.com/office/word/2010/wordprocessingCanvas" xmlns:mc="http://schemas.openxmlformats.org/markup-compatibility/2006" xmlns:o="urn:schemas-microsoft-com:office:office" xmlns:r="http://schemas.openxmlformats.org/officeDocument/2006/relationships" xmlns:m="http://schemas.openxmlformats.org/officeDocument/2006/math" xmlns:v="urn:schemas-microsoft-com:vml" xmlns:wp14="http://schemas.microsoft.com/office/word/2010/wordprocessingDrawing" xmlns:wp="http://schemas.openxmlformats.org/drawingml/2006/wordprocessingDrawing" xmlns:w10="urn:schemas-microsoft-com:office:word" xmlns:w="http://schemas.openxmlformats.org/wordprocessingml/2006/main" xmlns:w14="http://schemas.microsoft.com/office/word/2010/wordml" xmlns:w15="http://schemas.microsoft.com/office/word/2012/wordml" xmlns:wpg="http://schemas.microsoft.com/office/word/2010/wordprocessingGroup" xmlns:wpi="http://schemas.microsoft.com/office/word/2010/wordprocessingInk" xmlns:wne="http://schemas.microsoft.com/office/word/2006/wordml" xmlns:wps="http://schemas.microsoft.com/office/word/2010/wordprocessingShape" mc:Ignorable="w14 w15 wp14">
   <w:sdt>
     <w:sdtPr>
       <w:id w:val="885452537"/>
@@ -20603,7 +20662,7 @@
           <w:rPr>
             <w:noProof/>
           </w:rPr>
-          <w:t>15</w:t>
+          <w:t>23</w:t>
         </w:r>
         <w:r>
           <w:rPr>
@@ -20623,7 +20682,7 @@
 </file>
 
 <file path=word/footnotes.xml><?xml version="1.0" encoding="utf-8"?>
-<w:footnotes xmlns:wpc="http://schemas.microsoft.com/office/word/2010/wordprocessingCanvas" xmlns:cx="http://schemas.microsoft.com/office/drawing/2014/chartex" xmlns:cx1="http://schemas.microsoft.com/office/drawing/2015/9/8/chartex" xmlns:cx2="http://schemas.microsoft.com/office/drawing/2015/10/21/chartex" xmlns:cx3="http://schemas.microsoft.com/office/drawing/2016/5/9/chartex" xmlns:cx4="http://schemas.microsoft.com/office/drawing/2016/5/10/chartex" xmlns:cx5="http://schemas.microsoft.com/office/drawing/2016/5/11/chartex" xmlns:cx6="http://schemas.microsoft.com/office/drawing/2016/5/12/chartex" xmlns:cx7="http://schemas.microsoft.com/office/drawing/2016/5/13/chartex" xmlns:cx8="http://schemas.microsoft.com/office/drawing/2016/5/14/chartex" xmlns:mc="http://schemas.openxmlformats.org/markup-compatibility/2006" xmlns:aink="http://schemas.microsoft.com/office/drawing/2016/ink" xmlns:am3d="http://schemas.microsoft.com/office/drawing/2017/model3d" xmlns:o="urn:schemas-microsoft-com:office:office" xmlns:oel="http://schemas.microsoft.com/office/2019/extlst" xmlns:r="http://schemas.openxmlformats.org/officeDocument/2006/relationships" xmlns:m="http://schemas.openxmlformats.org/officeDocument/2006/math" xmlns:v="urn:schemas-microsoft-com:vml" xmlns:wp14="http://schemas.microsoft.com/office/word/2010/wordprocessingDrawing" xmlns:wp="http://schemas.openxmlformats.org/drawingml/2006/wordprocessingDrawing" xmlns:w10="urn:schemas-microsoft-com:office:word" xmlns:w="http://schemas.openxmlformats.org/wordprocessingml/2006/main" xmlns:w14="http://schemas.microsoft.com/office/word/2010/wordml" xmlns:w15="http://schemas.microsoft.com/office/word/2012/wordml" xmlns:w16cex="http://schemas.microsoft.com/office/word/2018/wordml/cex" xmlns:w16cid="http://schemas.microsoft.com/office/word/2016/wordml/cid" xmlns:w16="http://schemas.microsoft.com/office/word/2018/wordml" xmlns:w16sdtdh="http://schemas.microsoft.com/office/word/2020/wordml/sdtdatahash" xmlns:w16se="http://schemas.microsoft.com/office/word/2015/wordml/symex" xmlns:wpg="http://schemas.microsoft.com/office/word/2010/wordprocessingGroup" xmlns:wpi="http://schemas.microsoft.com/office/word/2010/wordprocessingInk" xmlns:wne="http://schemas.microsoft.com/office/word/2006/wordml" xmlns:wps="http://schemas.microsoft.com/office/word/2010/wordprocessingShape" mc:Ignorable="w14 w15 w16se w16cid w16 w16cex w16sdtdh wp14">
+<w:footnotes xmlns:wpc="http://schemas.microsoft.com/office/word/2010/wordprocessingCanvas" xmlns:mc="http://schemas.openxmlformats.org/markup-compatibility/2006" xmlns:o="urn:schemas-microsoft-com:office:office" xmlns:r="http://schemas.openxmlformats.org/officeDocument/2006/relationships" xmlns:m="http://schemas.openxmlformats.org/officeDocument/2006/math" xmlns:v="urn:schemas-microsoft-com:vml" xmlns:wp14="http://schemas.microsoft.com/office/word/2010/wordprocessingDrawing" xmlns:wp="http://schemas.openxmlformats.org/drawingml/2006/wordprocessingDrawing" xmlns:w10="urn:schemas-microsoft-com:office:word" xmlns:w="http://schemas.openxmlformats.org/wordprocessingml/2006/main" xmlns:w14="http://schemas.microsoft.com/office/word/2010/wordml" xmlns:w15="http://schemas.microsoft.com/office/word/2012/wordml" xmlns:wpg="http://schemas.microsoft.com/office/word/2010/wordprocessingGroup" xmlns:wpi="http://schemas.microsoft.com/office/word/2010/wordprocessingInk" xmlns:wne="http://schemas.microsoft.com/office/word/2006/wordml" xmlns:wps="http://schemas.microsoft.com/office/word/2010/wordprocessingShape" mc:Ignorable="w14 w15 wp14">
   <w:footnote w:type="separator" w:id="-1">
     <w:p>
       <w:r>
@@ -20642,7 +20701,7 @@
 </file>
 
 <file path=word/numbering.xml><?xml version="1.0" encoding="utf-8"?>
-<w:numbering xmlns:wpc="http://schemas.microsoft.com/office/word/2010/wordprocessingCanvas" xmlns:cx="http://schemas.microsoft.com/office/drawing/2014/chartex" xmlns:cx1="http://schemas.microsoft.com/office/drawing/2015/9/8/chartex" xmlns:cx2="http://schemas.microsoft.com/office/drawing/2015/10/21/chartex" xmlns:cx3="http://schemas.microsoft.com/office/drawing/2016/5/9/chartex" xmlns:cx4="http://schemas.microsoft.com/office/drawing/2016/5/10/chartex" xmlns:cx5="http://schemas.microsoft.com/office/drawing/2016/5/11/chartex" xmlns:cx6="http://schemas.microsoft.com/office/drawing/2016/5/12/chartex" xmlns:cx7="http://schemas.microsoft.com/office/drawing/2016/5/13/chartex" xmlns:cx8="http://schemas.microsoft.com/office/drawing/2016/5/14/chartex" xmlns:mc="http://schemas.openxmlformats.org/markup-compatibility/2006" xmlns:aink="http://schemas.microsoft.com/office/drawing/2016/ink" xmlns:am3d="http://schemas.microsoft.com/office/drawing/2017/model3d" xmlns:o="urn:schemas-microsoft-com:office:office" xmlns:oel="http://schemas.microsoft.com/office/2019/extlst" xmlns:r="http://schemas.openxmlformats.org/officeDocument/2006/relationships" xmlns:m="http://schemas.openxmlformats.org/officeDocument/2006/math" xmlns:v="urn:schemas-microsoft-com:vml" xmlns:wp14="http://schemas.microsoft.com/office/word/2010/wordprocessingDrawing" xmlns:wp="http://schemas.openxmlformats.org/drawingml/2006/wordprocessingDrawing" xmlns:w10="urn:schemas-microsoft-com:office:word" xmlns:w="http://schemas.openxmlformats.org/wordprocessingml/2006/main" xmlns:w14="http://schemas.microsoft.com/office/word/2010/wordml" xmlns:w15="http://schemas.microsoft.com/office/word/2012/wordml" xmlns:w16cex="http://schemas.microsoft.com/office/word/2018/wordml/cex" xmlns:w16cid="http://schemas.microsoft.com/office/word/2016/wordml/cid" xmlns:w16="http://schemas.microsoft.com/office/word/2018/wordml" xmlns:w16sdtdh="http://schemas.microsoft.com/office/word/2020/wordml/sdtdatahash" xmlns:w16se="http://schemas.microsoft.com/office/word/2015/wordml/symex" xmlns:wpg="http://schemas.microsoft.com/office/word/2010/wordprocessingGroup" xmlns:wpi="http://schemas.microsoft.com/office/word/2010/wordprocessingInk" xmlns:wne="http://schemas.microsoft.com/office/word/2006/wordml" xmlns:wps="http://schemas.microsoft.com/office/word/2010/wordprocessingShape" mc:Ignorable="w14 w15 w16se w16cid w16 w16cex w16sdtdh wp14">
+<w:numbering xmlns:wpc="http://schemas.microsoft.com/office/word/2010/wordprocessingCanvas" xmlns:mc="http://schemas.openxmlformats.org/markup-compatibility/2006" xmlns:o="urn:schemas-microsoft-com:office:office" xmlns:r="http://schemas.openxmlformats.org/officeDocument/2006/relationships" xmlns:m="http://schemas.openxmlformats.org/officeDocument/2006/math" xmlns:v="urn:schemas-microsoft-com:vml" xmlns:wp14="http://schemas.microsoft.com/office/word/2010/wordprocessingDrawing" xmlns:wp="http://schemas.openxmlformats.org/drawingml/2006/wordprocessingDrawing" xmlns:w10="urn:schemas-microsoft-com:office:word" xmlns:w="http://schemas.openxmlformats.org/wordprocessingml/2006/main" xmlns:w14="http://schemas.microsoft.com/office/word/2010/wordml" xmlns:w15="http://schemas.microsoft.com/office/word/2012/wordml" xmlns:wpg="http://schemas.microsoft.com/office/word/2010/wordprocessingGroup" xmlns:wpi="http://schemas.microsoft.com/office/word/2010/wordprocessingInk" xmlns:wne="http://schemas.microsoft.com/office/word/2006/wordml" xmlns:wps="http://schemas.microsoft.com/office/word/2010/wordprocessingShape" mc:Ignorable="w14 w15 wp14">
   <w:abstractNum w:abstractNumId="0" w15:restartNumberingAfterBreak="0">
     <w:nsid w:val="04874C26"/>
     <w:multiLevelType w:val="multilevel"/>
@@ -23574,82 +23633,82 @@
       </w:pPr>
     </w:lvl>
   </w:abstractNum>
-  <w:num w:numId="1" w16cid:durableId="1088621082">
+  <w:num w:numId="1">
     <w:abstractNumId w:val="14"/>
   </w:num>
-  <w:num w:numId="2" w16cid:durableId="439301886">
+  <w:num w:numId="2">
     <w:abstractNumId w:val="18"/>
   </w:num>
-  <w:num w:numId="3" w16cid:durableId="407190200">
+  <w:num w:numId="3">
     <w:abstractNumId w:val="13"/>
   </w:num>
-  <w:num w:numId="4" w16cid:durableId="836925048">
+  <w:num w:numId="4">
     <w:abstractNumId w:val="7"/>
   </w:num>
-  <w:num w:numId="5" w16cid:durableId="522673353">
+  <w:num w:numId="5">
     <w:abstractNumId w:val="23"/>
   </w:num>
-  <w:num w:numId="6" w16cid:durableId="474373843">
+  <w:num w:numId="6">
     <w:abstractNumId w:val="24"/>
   </w:num>
-  <w:num w:numId="7" w16cid:durableId="1633826337">
+  <w:num w:numId="7">
     <w:abstractNumId w:val="0"/>
   </w:num>
-  <w:num w:numId="8" w16cid:durableId="1180585228">
+  <w:num w:numId="8">
     <w:abstractNumId w:val="12"/>
   </w:num>
-  <w:num w:numId="9" w16cid:durableId="2081512039">
+  <w:num w:numId="9">
     <w:abstractNumId w:val="5"/>
   </w:num>
-  <w:num w:numId="10" w16cid:durableId="140195076">
+  <w:num w:numId="10">
     <w:abstractNumId w:val="15"/>
   </w:num>
-  <w:num w:numId="11" w16cid:durableId="1337684101">
+  <w:num w:numId="11">
     <w:abstractNumId w:val="9"/>
   </w:num>
-  <w:num w:numId="12" w16cid:durableId="150606471">
+  <w:num w:numId="12">
     <w:abstractNumId w:val="4"/>
   </w:num>
-  <w:num w:numId="13" w16cid:durableId="1500004324">
+  <w:num w:numId="13">
     <w:abstractNumId w:val="21"/>
   </w:num>
-  <w:num w:numId="14" w16cid:durableId="623731903">
+  <w:num w:numId="14">
     <w:abstractNumId w:val="3"/>
   </w:num>
-  <w:num w:numId="15" w16cid:durableId="1787236572">
+  <w:num w:numId="15">
     <w:abstractNumId w:val="8"/>
   </w:num>
-  <w:num w:numId="16" w16cid:durableId="1604995705">
+  <w:num w:numId="16">
     <w:abstractNumId w:val="10"/>
   </w:num>
-  <w:num w:numId="17" w16cid:durableId="1866406373">
+  <w:num w:numId="17">
     <w:abstractNumId w:val="20"/>
   </w:num>
-  <w:num w:numId="18" w16cid:durableId="288555011">
+  <w:num w:numId="18">
     <w:abstractNumId w:val="22"/>
   </w:num>
-  <w:num w:numId="19" w16cid:durableId="451821857">
+  <w:num w:numId="19">
     <w:abstractNumId w:val="25"/>
   </w:num>
-  <w:num w:numId="20" w16cid:durableId="958876564">
+  <w:num w:numId="20">
     <w:abstractNumId w:val="11"/>
   </w:num>
-  <w:num w:numId="21" w16cid:durableId="2130586650">
+  <w:num w:numId="21">
     <w:abstractNumId w:val="6"/>
   </w:num>
-  <w:num w:numId="22" w16cid:durableId="1507012103">
+  <w:num w:numId="22">
     <w:abstractNumId w:val="19"/>
   </w:num>
-  <w:num w:numId="23" w16cid:durableId="353577060">
+  <w:num w:numId="23">
     <w:abstractNumId w:val="1"/>
   </w:num>
-  <w:num w:numId="24" w16cid:durableId="1183739927">
+  <w:num w:numId="24">
     <w:abstractNumId w:val="2"/>
   </w:num>
-  <w:num w:numId="25" w16cid:durableId="647783340">
+  <w:num w:numId="25">
     <w:abstractNumId w:val="17"/>
   </w:num>
-  <w:num w:numId="26" w16cid:durableId="1864316601">
+  <w:num w:numId="26">
     <w:abstractNumId w:val="16"/>
   </w:num>
   <w:numIdMacAtCleanup w:val="17"/>
@@ -23657,7 +23716,7 @@
 </file>
 
 <file path=word/styles.xml><?xml version="1.0" encoding="utf-8"?>
-<w:styles xmlns:mc="http://schemas.openxmlformats.org/markup-compatibility/2006" xmlns:r="http://schemas.openxmlformats.org/officeDocument/2006/relationships" xmlns:w="http://schemas.openxmlformats.org/wordprocessingml/2006/main" xmlns:w14="http://schemas.microsoft.com/office/word/2010/wordml" xmlns:w15="http://schemas.microsoft.com/office/word/2012/wordml" xmlns:w16cex="http://schemas.microsoft.com/office/word/2018/wordml/cex" xmlns:w16cid="http://schemas.microsoft.com/office/word/2016/wordml/cid" xmlns:w16="http://schemas.microsoft.com/office/word/2018/wordml" xmlns:w16sdtdh="http://schemas.microsoft.com/office/word/2020/wordml/sdtdatahash" xmlns:w16se="http://schemas.microsoft.com/office/word/2015/wordml/symex" mc:Ignorable="w14 w15 w16se w16cid w16 w16cex w16sdtdh">
+<w:styles xmlns:mc="http://schemas.openxmlformats.org/markup-compatibility/2006" xmlns:r="http://schemas.openxmlformats.org/officeDocument/2006/relationships" xmlns:w="http://schemas.openxmlformats.org/wordprocessingml/2006/main" xmlns:w14="http://schemas.microsoft.com/office/word/2010/wordml" xmlns:w15="http://schemas.microsoft.com/office/word/2012/wordml" mc:Ignorable="w14 w15">
   <w:docDefaults>
     <w:rPrDefault>
       <w:rPr>
@@ -23673,7 +23732,7 @@
       </w:pPr>
     </w:pPrDefault>
   </w:docDefaults>
-  <w:latentStyles w:defLockedState="0" w:defUIPriority="99" w:defSemiHidden="0" w:defUnhideWhenUsed="0" w:defQFormat="0" w:count="376">
+  <w:latentStyles w:defLockedState="0" w:defUIPriority="99" w:defSemiHidden="0" w:defUnhideWhenUsed="0" w:defQFormat="0" w:count="371">
     <w:lsdException w:name="Normal" w:uiPriority="1" w:qFormat="1"/>
     <w:lsdException w:name="heading 1" w:uiPriority="9" w:qFormat="1"/>
     <w:lsdException w:name="heading 2" w:semiHidden="1" w:uiPriority="1" w:unhideWhenUsed="1" w:qFormat="1"/>
@@ -24045,11 +24104,6 @@
     <w:lsdException w:name="List Table 5 Dark Accent 6" w:uiPriority="50"/>
     <w:lsdException w:name="List Table 6 Colorful Accent 6" w:uiPriority="51"/>
     <w:lsdException w:name="List Table 7 Colorful Accent 6" w:uiPriority="52"/>
-    <w:lsdException w:name="Mention" w:semiHidden="1" w:unhideWhenUsed="1"/>
-    <w:lsdException w:name="Smart Hyperlink" w:semiHidden="1" w:unhideWhenUsed="1"/>
-    <w:lsdException w:name="Hashtag" w:semiHidden="1" w:unhideWhenUsed="1"/>
-    <w:lsdException w:name="Unresolved Mention" w:semiHidden="1" w:unhideWhenUsed="1"/>
-    <w:lsdException w:name="Smart Link" w:semiHidden="1" w:unhideWhenUsed="1"/>
   </w:latentStyles>
   <w:style w:type="paragraph" w:default="1" w:styleId="Normal">
     <w:name w:val="Normal"/>
@@ -24128,6 +24182,7 @@
   <w:style w:type="character" w:default="1" w:styleId="DefaultParagraphFont">
     <w:name w:val="Default Paragraph Font"/>
     <w:uiPriority w:val="1"/>
+    <w:semiHidden/>
     <w:unhideWhenUsed/>
   </w:style>
   <w:style w:type="table" w:default="1" w:styleId="TableNormal">
@@ -24909,7 +24964,7 @@
 </file>
 
 <file path=customXml/itemProps1.xml><?xml version="1.0" encoding="utf-8"?>
-<ds:datastoreItem xmlns:ds="http://schemas.openxmlformats.org/officeDocument/2006/customXml" ds:itemID="{752FDE0C-B195-411D-9136-DC2B51121E2B}">
+<ds:datastoreItem xmlns:ds="http://schemas.openxmlformats.org/officeDocument/2006/customXml" ds:itemID="{9BDC955A-B245-478D-B7B4-74DBAF677E1A}">
   <ds:schemaRefs>
     <ds:schemaRef ds:uri="http://schemas.openxmlformats.org/officeDocument/2006/bibliography"/>
   </ds:schemaRefs>

</xml_diff>